<commit_message>
fixed formatting in projDoc
</commit_message>
<xml_diff>
--- a/ProjectDocumentation.docx
+++ b/ProjectDocumentation.docx
@@ -1,6 +1,6 @@
 
 <file path=word/document.xml><?xml version="1.0" encoding="utf-8"?>
-<w:document xmlns:r="http://schemas.openxmlformats.org/officeDocument/2006/relationships" xmlns:wp="http://schemas.openxmlformats.org/drawingml/2006/wordprocessingDrawing" xmlns:w="http://schemas.openxmlformats.org/wordprocessingml/2006/main" xmlns:w10="urn:schemas-microsoft-com:office:word" xmlns:w14="http://schemas.microsoft.com/office/word/2010/wordml" xmlns:wps="http://schemas.microsoft.com/office/word/2010/wordprocessingShape" xmlns:wpg="http://schemas.microsoft.com/office/word/2010/wordprocessingGroup" xmlns:mc="http://schemas.openxmlformats.org/markup-compatibility/2006" xmlns:v="urn:schemas-microsoft-com:vml" xmlns:o="urn:schemas-microsoft-com:office:office" mc:Ignorable="w14">
+<w:document xmlns:wpc="http://schemas.microsoft.com/office/word/2010/wordprocessingCanvas" xmlns:cx="http://schemas.microsoft.com/office/drawing/2014/chartex" xmlns:mc="http://schemas.openxmlformats.org/markup-compatibility/2006" xmlns:o="urn:schemas-microsoft-com:office:office" xmlns:r="http://schemas.openxmlformats.org/officeDocument/2006/relationships" xmlns:m="http://schemas.openxmlformats.org/officeDocument/2006/math" xmlns:v="urn:schemas-microsoft-com:vml" xmlns:wp14="http://schemas.microsoft.com/office/word/2010/wordprocessingDrawing" xmlns:wp="http://schemas.openxmlformats.org/drawingml/2006/wordprocessingDrawing" xmlns:w10="urn:schemas-microsoft-com:office:word" xmlns:w="http://schemas.openxmlformats.org/wordprocessingml/2006/main" xmlns:w14="http://schemas.microsoft.com/office/word/2010/wordml" xmlns:w15="http://schemas.microsoft.com/office/word/2012/wordml" xmlns:w16se="http://schemas.microsoft.com/office/word/2015/wordml/symex" xmlns:wpg="http://schemas.microsoft.com/office/word/2010/wordprocessingGroup" xmlns:wpi="http://schemas.microsoft.com/office/word/2010/wordprocessingInk" xmlns:wne="http://schemas.microsoft.com/office/word/2006/wordml" xmlns:wps="http://schemas.microsoft.com/office/word/2010/wordprocessingShape" mc:Ignorable="w14 w15 w16se wp14">
   <w:body>
     <w:p>
       <w:pPr>
@@ -8,74 +8,65 @@
         <w:jc w:val="center"/>
       </w:pPr>
       <w:r>
-        <w:rPr>
-          <w:rtl w:val="0"/>
-          <w:lang w:val="en-US"/>
-        </w:rPr>
         <w:t>Cheapskates: Project Documentation</w:t>
       </w:r>
     </w:p>
     <w:p>
       <w:pPr>
         <w:pStyle w:val="Body"/>
-        <w:bidi w:val="0"/>
       </w:pPr>
     </w:p>
     <w:p>
       <w:pPr>
         <w:pStyle w:val="Heading"/>
-        <w:bidi w:val="0"/>
-      </w:pPr>
-      <w:r>
-        <w:rPr>
-          <w:rFonts w:ascii="Helvetica" w:cs="Arial Unicode MS" w:hAnsi="Arial Unicode MS" w:eastAsia="Arial Unicode MS"/>
-          <w:rtl w:val="0"/>
-        </w:rPr>
+      </w:pPr>
+      <w:r>
         <w:t>What is Cheapskates?</w:t>
       </w:r>
     </w:p>
     <w:p>
       <w:pPr>
         <w:pStyle w:val="Body"/>
-        <w:bidi w:val="0"/>
       </w:pPr>
     </w:p>
     <w:p>
       <w:pPr>
         <w:pStyle w:val="Body"/>
-        <w:bidi w:val="0"/>
-      </w:pPr>
-      <w:r>
-        <w:rPr>
-          <w:rFonts w:ascii="Helvetica" w:cs="Arial Unicode MS" w:hAnsi="Arial Unicode MS" w:eastAsia="Arial Unicode MS"/>
-          <w:rtl w:val="0"/>
-        </w:rPr>
-        <w:t>Cheapskates is a restaurant locator for restaurants within a specified budget. This app is designed for people with restricted budgets who do not want to spend a lot of money when eating out while still enjoying the benefits. The user specifies a budget and a cuisine and the app will find all restaurants within a 2km radius of the user that are within the budget. Cheapskates uses the Zomato API that has a database of restaurants and their information.</w:t>
+      </w:pPr>
+      <w:r>
+        <w:t xml:space="preserve">Cheapskates is a restaurant locator for restaurants within a specified budget. This app is designed for people with restricted budgets who do not want to spend a lot of money when eating out while </w:t>
+      </w:r>
+      <w:r>
+        <w:t xml:space="preserve">still enjoying the benefits. The user specifies a budget and a cuisine and the app will find all restaurants within a 2km radius of the user that are within the budget. Cheapskates uses the </w:t>
+      </w:r>
+      <w:proofErr w:type="spellStart"/>
+      <w:r>
+        <w:t>Zomato</w:t>
+      </w:r>
+      <w:proofErr w:type="spellEnd"/>
+      <w:r>
+        <w:t xml:space="preserve"> API that has a database of restaurants and their informatio</w:t>
+      </w:r>
+      <w:r>
+        <w:t>n.</w:t>
       </w:r>
     </w:p>
     <w:p>
       <w:pPr>
         <w:pStyle w:val="Body"/>
-        <w:bidi w:val="0"/>
       </w:pPr>
     </w:p>
     <w:p>
       <w:pPr>
         <w:pStyle w:val="Heading"/>
-        <w:bidi w:val="0"/>
-      </w:pPr>
-      <w:r>
-        <w:rPr>
-          <w:rFonts w:ascii="Helvetica" w:cs="Arial Unicode MS" w:hAnsi="Arial Unicode MS" w:eastAsia="Arial Unicode MS"/>
-          <w:rtl w:val="0"/>
-        </w:rPr>
+      </w:pPr>
+      <w:r>
         <w:t>How does Cheapskates Work?</w:t>
       </w:r>
     </w:p>
     <w:p>
       <w:pPr>
         <w:pStyle w:val="Body"/>
-        <w:bidi w:val="0"/>
       </w:pPr>
     </w:p>
     <w:p>
@@ -85,36 +76,22 @@
           <w:ilvl w:val="0"/>
           <w:numId w:val="3"/>
         </w:numPr>
-        <w:bidi w:val="0"/>
+        <w:rPr>
+          <w:rFonts w:eastAsia="Helvetica" w:hAnsi="Helvetica" w:cs="Helvetica"/>
+        </w:rPr>
+      </w:pPr>
+      <w:r>
+        <w:t>A pop-up box is programmed to appear to allow locations to be used by the program, the user clicks yes if they want to use the app because the app will not work without location services enabled.</w:t>
+      </w:r>
+    </w:p>
+    <w:p>
+      <w:pPr>
+        <w:pStyle w:val="Body"/>
         <w:ind w:left="360"/>
         <w:rPr>
-          <w:rFonts w:ascii="Helvetica" w:cs="Helvetica" w:hAnsi="Helvetica" w:eastAsia="Helvetica"/>
-          <w:b w:val="0"/>
-          <w:bCs w:val="0"/>
-          <w:i w:val="0"/>
-          <w:iCs w:val="0"/>
-          <w:caps w:val="0"/>
-          <w:smallCaps w:val="0"/>
-          <w:strike w:val="0"/>
-          <w:dstrike w:val="0"/>
-          <w:outline w:val="0"/>
-          <w:color w:val="000000"/>
-          <w:spacing w:val="0"/>
-          <w:kern w:val="0"/>
-          <w:position w:val="0"/>
-          <w:sz w:val="24"/>
-          <w:szCs w:val="24"/>
-          <w:u w:val="none"/>
-          <w:vertAlign w:val="baseline"/>
+          <w:rFonts w:eastAsia="Helvetica" w:hAnsi="Helvetica" w:cs="Helvetica"/>
         </w:rPr>
       </w:pPr>
-      <w:r>
-        <w:rPr>
-          <w:rFonts w:ascii="Helvetica" w:cs="Arial Unicode MS" w:hAnsi="Arial Unicode MS" w:eastAsia="Arial Unicode MS"/>
-          <w:rtl w:val="0"/>
-        </w:rPr>
-        <w:t>A pop-up box is programmed to appear to allow locations to be used by the program, the user clicks yes if they want to use the app because the app will not work without location services enabled.</w:t>
-      </w:r>
     </w:p>
     <w:p>
       <w:pPr>
@@ -123,36 +100,36 @@
           <w:ilvl w:val="0"/>
           <w:numId w:val="3"/>
         </w:numPr>
-        <w:bidi w:val="0"/>
+        <w:rPr>
+          <w:rFonts w:eastAsia="Helvetica" w:hAnsi="Helvetica" w:cs="Helvetica"/>
+        </w:rPr>
+      </w:pPr>
+      <w:r>
+        <w:t>The program verifies that th</w:t>
+      </w:r>
+      <w:r>
+        <w:t xml:space="preserve">e location services are allowed and then saves the latitude and longitude of the user in </w:t>
+      </w:r>
+      <w:proofErr w:type="spellStart"/>
+      <w:r>
+        <w:t>SharedPreferences</w:t>
+      </w:r>
+      <w:proofErr w:type="spellEnd"/>
+      <w:r>
+        <w:t xml:space="preserve"> to access later. If the user does not have a location, the program saves the location as Boston University by default. This prevents the app from cra</w:t>
+      </w:r>
+      <w:r>
+        <w:t>shing in the emulator or if the location services were not allowed.</w:t>
+      </w:r>
+    </w:p>
+    <w:p>
+      <w:pPr>
+        <w:pStyle w:val="Body"/>
         <w:ind w:left="360"/>
         <w:rPr>
-          <w:rFonts w:ascii="Helvetica" w:cs="Helvetica" w:hAnsi="Helvetica" w:eastAsia="Helvetica"/>
-          <w:b w:val="0"/>
-          <w:bCs w:val="0"/>
-          <w:i w:val="0"/>
-          <w:iCs w:val="0"/>
-          <w:caps w:val="0"/>
-          <w:smallCaps w:val="0"/>
-          <w:strike w:val="0"/>
-          <w:dstrike w:val="0"/>
-          <w:outline w:val="0"/>
-          <w:color w:val="000000"/>
-          <w:spacing w:val="0"/>
-          <w:kern w:val="0"/>
-          <w:position w:val="0"/>
-          <w:sz w:val="24"/>
-          <w:szCs w:val="24"/>
-          <w:u w:val="none"/>
-          <w:vertAlign w:val="baseline"/>
+          <w:rFonts w:eastAsia="Helvetica" w:hAnsi="Helvetica" w:cs="Helvetica"/>
         </w:rPr>
       </w:pPr>
-      <w:r>
-        <w:rPr>
-          <w:rFonts w:ascii="Helvetica" w:cs="Arial Unicode MS" w:hAnsi="Arial Unicode MS" w:eastAsia="Arial Unicode MS"/>
-          <w:rtl w:val="0"/>
-        </w:rPr>
-        <w:t>The program verifies that the location services are allowed and then saves the latitude and longitude of the user in SharedPreferences to access later. If the user does not have a location, the program saves the location as Boston University by default. This prevents the app from crashing in the emulator or if the location services were not allowed.</w:t>
-      </w:r>
     </w:p>
     <w:p>
       <w:pPr>
@@ -161,36 +138,31 @@
           <w:ilvl w:val="0"/>
           <w:numId w:val="3"/>
         </w:numPr>
-        <w:bidi w:val="0"/>
+        <w:rPr>
+          <w:rFonts w:eastAsia="Helvetica" w:hAnsi="Helvetica" w:cs="Helvetica"/>
+        </w:rPr>
+      </w:pPr>
+      <w:r>
+        <w:t>The user is prompted to either enter a</w:t>
+      </w:r>
+      <w:r>
+        <w:t>n</w:t>
+      </w:r>
+      <w:r>
+        <w:t xml:space="preserve"> amount between 1 and 999 in the text bar and then hit confirm, if they enter a value outside of this range, the program prompts them to try again. Th</w:t>
+      </w:r>
+      <w:r>
+        <w:t>ey also have the option to press one of three pre-set budget buttons ($10, $25 and $50).</w:t>
+      </w:r>
+    </w:p>
+    <w:p>
+      <w:pPr>
+        <w:pStyle w:val="Body"/>
         <w:ind w:left="360"/>
         <w:rPr>
-          <w:rFonts w:ascii="Helvetica" w:cs="Helvetica" w:hAnsi="Helvetica" w:eastAsia="Helvetica"/>
-          <w:b w:val="0"/>
-          <w:bCs w:val="0"/>
-          <w:i w:val="0"/>
-          <w:iCs w:val="0"/>
-          <w:caps w:val="0"/>
-          <w:smallCaps w:val="0"/>
-          <w:strike w:val="0"/>
-          <w:dstrike w:val="0"/>
-          <w:outline w:val="0"/>
-          <w:color w:val="000000"/>
-          <w:spacing w:val="0"/>
-          <w:kern w:val="0"/>
-          <w:position w:val="0"/>
-          <w:sz w:val="24"/>
-          <w:szCs w:val="24"/>
-          <w:u w:val="none"/>
-          <w:vertAlign w:val="baseline"/>
+          <w:rFonts w:eastAsia="Helvetica" w:hAnsi="Helvetica" w:cs="Helvetica"/>
         </w:rPr>
       </w:pPr>
-      <w:r>
-        <w:rPr>
-          <w:rFonts w:ascii="Helvetica" w:cs="Arial Unicode MS" w:hAnsi="Arial Unicode MS" w:eastAsia="Arial Unicode MS"/>
-          <w:rtl w:val="0"/>
-        </w:rPr>
-        <w:t>The user is prompted to either enter a amount between 1 and 999 in the text bar and then hit confirm, if they enter a value outside of this range, the program prompts them to try again. They also have the option to press one of three pre-set budget buttons ($10, $25 and $50).</w:t>
-      </w:r>
     </w:p>
     <w:p>
       <w:pPr>
@@ -199,36 +171,30 @@
           <w:ilvl w:val="0"/>
           <w:numId w:val="3"/>
         </w:numPr>
-        <w:bidi w:val="0"/>
+        <w:rPr>
+          <w:rFonts w:eastAsia="Helvetica" w:hAnsi="Helvetica" w:cs="Helvetica"/>
+        </w:rPr>
+      </w:pPr>
+      <w:r>
+        <w:t xml:space="preserve">Once the user as selected a budget, the program saves the budget into </w:t>
+      </w:r>
+      <w:proofErr w:type="spellStart"/>
+      <w:r>
+        <w:t>SharedPreferences</w:t>
+      </w:r>
+      <w:proofErr w:type="spellEnd"/>
+      <w:r>
+        <w:t xml:space="preserve"> to access later.</w:t>
+      </w:r>
+    </w:p>
+    <w:p>
+      <w:pPr>
+        <w:pStyle w:val="Body"/>
         <w:ind w:left="360"/>
         <w:rPr>
-          <w:rFonts w:ascii="Helvetica" w:cs="Helvetica" w:hAnsi="Helvetica" w:eastAsia="Helvetica"/>
-          <w:b w:val="0"/>
-          <w:bCs w:val="0"/>
-          <w:i w:val="0"/>
-          <w:iCs w:val="0"/>
-          <w:caps w:val="0"/>
-          <w:smallCaps w:val="0"/>
-          <w:strike w:val="0"/>
-          <w:dstrike w:val="0"/>
-          <w:outline w:val="0"/>
-          <w:color w:val="000000"/>
-          <w:spacing w:val="0"/>
-          <w:kern w:val="0"/>
-          <w:position w:val="0"/>
-          <w:sz w:val="24"/>
-          <w:szCs w:val="24"/>
-          <w:u w:val="none"/>
-          <w:vertAlign w:val="baseline"/>
+          <w:rFonts w:eastAsia="Helvetica" w:hAnsi="Helvetica" w:cs="Helvetica"/>
         </w:rPr>
       </w:pPr>
-      <w:r>
-        <w:rPr>
-          <w:rFonts w:ascii="Helvetica" w:cs="Arial Unicode MS" w:hAnsi="Arial Unicode MS" w:eastAsia="Arial Unicode MS"/>
-          <w:rtl w:val="0"/>
-        </w:rPr>
-        <w:t>Once the user as selected a budget, the program saves the budget into SharedPreferences to access later.</w:t>
-      </w:r>
     </w:p>
     <w:p>
       <w:pPr>
@@ -237,36 +203,47 @@
           <w:ilvl w:val="0"/>
           <w:numId w:val="3"/>
         </w:numPr>
-        <w:bidi w:val="0"/>
+        <w:rPr>
+          <w:rFonts w:eastAsia="Helvetica" w:hAnsi="Helvetica" w:cs="Helvetica"/>
+        </w:rPr>
+      </w:pPr>
+      <w:r>
+        <w:t>Once the budget is created, the program opens another activity</w:t>
+      </w:r>
+      <w:r>
+        <w:t xml:space="preserve"> where the user is prompted to select the cuisine they would like to see the restaurant fo</w:t>
+      </w:r>
+      <w:r>
+        <w:t xml:space="preserve">r. Each button is equal to the </w:t>
+      </w:r>
+      <w:proofErr w:type="spellStart"/>
+      <w:r>
+        <w:t>Z</w:t>
+      </w:r>
+      <w:r>
+        <w:t>omato</w:t>
+      </w:r>
+      <w:proofErr w:type="spellEnd"/>
+      <w:r>
+        <w:t xml:space="preserve"> cuisine id for that category, it is also saved in </w:t>
+      </w:r>
+      <w:proofErr w:type="spellStart"/>
+      <w:r>
+        <w:t>SharedPreferences</w:t>
+      </w:r>
+      <w:proofErr w:type="spellEnd"/>
+      <w:r>
+        <w:t xml:space="preserve"> for use later.</w:t>
+      </w:r>
+    </w:p>
+    <w:p>
+      <w:pPr>
+        <w:pStyle w:val="Body"/>
         <w:ind w:left="360"/>
         <w:rPr>
-          <w:rFonts w:ascii="Helvetica" w:cs="Helvetica" w:hAnsi="Helvetica" w:eastAsia="Helvetica"/>
-          <w:b w:val="0"/>
-          <w:bCs w:val="0"/>
-          <w:i w:val="0"/>
-          <w:iCs w:val="0"/>
-          <w:caps w:val="0"/>
-          <w:smallCaps w:val="0"/>
-          <w:strike w:val="0"/>
-          <w:dstrike w:val="0"/>
-          <w:outline w:val="0"/>
-          <w:color w:val="000000"/>
-          <w:spacing w:val="0"/>
-          <w:kern w:val="0"/>
-          <w:position w:val="0"/>
-          <w:sz w:val="24"/>
-          <w:szCs w:val="24"/>
-          <w:u w:val="none"/>
-          <w:vertAlign w:val="baseline"/>
+          <w:rFonts w:eastAsia="Helvetica" w:hAnsi="Helvetica" w:cs="Helvetica"/>
         </w:rPr>
       </w:pPr>
-      <w:r>
-        <w:rPr>
-          <w:rFonts w:ascii="Helvetica" w:cs="Arial Unicode MS" w:hAnsi="Arial Unicode MS" w:eastAsia="Arial Unicode MS"/>
-          <w:rtl w:val="0"/>
-        </w:rPr>
-        <w:t>Once the budget is created, the program opens another activity where the user is prompted to select the cuisine they would like to see the restaurant for. Each button is equal to the zomato cuisine id for that category, it is also saved in SharedPreferences for use later.</w:t>
-      </w:r>
     </w:p>
     <w:p>
       <w:pPr>
@@ -275,36 +252,33 @@
           <w:ilvl w:val="0"/>
           <w:numId w:val="3"/>
         </w:numPr>
-        <w:bidi w:val="0"/>
+        <w:rPr>
+          <w:rFonts w:eastAsia="Helvetica" w:hAnsi="Helvetica" w:cs="Helvetica"/>
+        </w:rPr>
+      </w:pPr>
+      <w:r>
+        <w:t>The user now has the option to hit a home but</w:t>
+      </w:r>
+      <w:r>
+        <w:t xml:space="preserve">ton that starts an intent to take them back to the </w:t>
+      </w:r>
+      <w:proofErr w:type="spellStart"/>
+      <w:r>
+        <w:t>HomeActivity</w:t>
+      </w:r>
+      <w:proofErr w:type="spellEnd"/>
+      <w:r>
+        <w:t xml:space="preserve"> page.</w:t>
+      </w:r>
+    </w:p>
+    <w:p>
+      <w:pPr>
+        <w:pStyle w:val="Body"/>
         <w:ind w:left="360"/>
         <w:rPr>
-          <w:rFonts w:ascii="Helvetica" w:cs="Helvetica" w:hAnsi="Helvetica" w:eastAsia="Helvetica"/>
-          <w:b w:val="0"/>
-          <w:bCs w:val="0"/>
-          <w:i w:val="0"/>
-          <w:iCs w:val="0"/>
-          <w:caps w:val="0"/>
-          <w:smallCaps w:val="0"/>
-          <w:strike w:val="0"/>
-          <w:dstrike w:val="0"/>
-          <w:outline w:val="0"/>
-          <w:color w:val="000000"/>
-          <w:spacing w:val="0"/>
-          <w:kern w:val="0"/>
-          <w:position w:val="0"/>
-          <w:sz w:val="24"/>
-          <w:szCs w:val="24"/>
-          <w:u w:val="none"/>
-          <w:vertAlign w:val="baseline"/>
+          <w:rFonts w:eastAsia="Helvetica" w:hAnsi="Helvetica" w:cs="Helvetica"/>
         </w:rPr>
       </w:pPr>
-      <w:r>
-        <w:rPr>
-          <w:rFonts w:ascii="Helvetica" w:cs="Arial Unicode MS" w:hAnsi="Arial Unicode MS" w:eastAsia="Arial Unicode MS"/>
-          <w:rtl w:val="0"/>
-        </w:rPr>
-        <w:t>The user now has the option to hit a home button that starts an intent to take them back to the HomeActivity page.</w:t>
-      </w:r>
     </w:p>
     <w:p>
       <w:pPr>
@@ -313,36 +287,49 @@
           <w:ilvl w:val="0"/>
           <w:numId w:val="3"/>
         </w:numPr>
-        <w:bidi w:val="0"/>
+        <w:rPr>
+          <w:rFonts w:eastAsia="Helvetica" w:hAnsi="Helvetica" w:cs="Helvetica"/>
+        </w:rPr>
+      </w:pPr>
+      <w:r>
+        <w:t>Now that the budget and cuisine has been selected, the app begins the searc</w:t>
+      </w:r>
+      <w:r>
+        <w:t xml:space="preserve">h for restaurants, it uses the </w:t>
+      </w:r>
+      <w:proofErr w:type="spellStart"/>
+      <w:r>
+        <w:t>Z</w:t>
+      </w:r>
+      <w:r>
+        <w:t>omato</w:t>
+      </w:r>
+      <w:proofErr w:type="spellEnd"/>
+      <w:r>
+        <w:t xml:space="preserve"> </w:t>
+      </w:r>
+      <w:r>
+        <w:t>API</w:t>
+      </w:r>
+      <w:r>
+        <w:t xml:space="preserve"> request URL string including the latitude and </w:t>
+      </w:r>
+      <w:r>
+        <w:lastRenderedPageBreak/>
+        <w:t>longitude, the radius w</w:t>
+      </w:r>
+      <w:r>
+        <w:t>hich is 2000m, the cuisine id, sorting it by distance in ascending order.</w:t>
+      </w:r>
+    </w:p>
+    <w:p>
+      <w:pPr>
+        <w:pStyle w:val="Body"/>
         <w:ind w:left="360"/>
         <w:rPr>
-          <w:rFonts w:ascii="Helvetica" w:cs="Helvetica" w:hAnsi="Helvetica" w:eastAsia="Helvetica"/>
-          <w:b w:val="0"/>
-          <w:bCs w:val="0"/>
-          <w:i w:val="0"/>
-          <w:iCs w:val="0"/>
-          <w:caps w:val="0"/>
-          <w:smallCaps w:val="0"/>
-          <w:strike w:val="0"/>
-          <w:dstrike w:val="0"/>
-          <w:outline w:val="0"/>
-          <w:color w:val="000000"/>
-          <w:spacing w:val="0"/>
-          <w:kern w:val="0"/>
-          <w:position w:val="0"/>
-          <w:sz w:val="24"/>
-          <w:szCs w:val="24"/>
-          <w:u w:val="none"/>
-          <w:vertAlign w:val="baseline"/>
+          <w:rFonts w:eastAsia="Helvetica" w:hAnsi="Helvetica" w:cs="Helvetica"/>
         </w:rPr>
       </w:pPr>
-      <w:r>
-        <w:rPr>
-          <w:rFonts w:ascii="Helvetica" w:cs="Arial Unicode MS" w:hAnsi="Arial Unicode MS" w:eastAsia="Arial Unicode MS"/>
-          <w:rtl w:val="0"/>
-        </w:rPr>
-        <w:t>Now that the budget and cuisine has been selected, the app begins the search for restaurants, it uses the zomato api request URL string including the latitude and longitude, the radius which is 2000m, the cuisine id, sorting it by distance in ascending order.</w:t>
-      </w:r>
     </w:p>
     <w:p>
       <w:pPr>
@@ -351,36 +338,33 @@
           <w:ilvl w:val="0"/>
           <w:numId w:val="3"/>
         </w:numPr>
-        <w:bidi w:val="0"/>
+        <w:rPr>
+          <w:rFonts w:eastAsia="Helvetica" w:hAnsi="Helvetica" w:cs="Helvetica"/>
+        </w:rPr>
+      </w:pPr>
+      <w:r>
+        <w:t xml:space="preserve">Once the connection to </w:t>
+      </w:r>
+      <w:proofErr w:type="spellStart"/>
+      <w:r>
+        <w:t>Z</w:t>
+      </w:r>
+      <w:r>
+        <w:t>omato</w:t>
+      </w:r>
+      <w:proofErr w:type="spellEnd"/>
+      <w:r>
+        <w:t xml:space="preserve"> has been made, the information relevant to us thanks to the previous step is obtained using a JSON parsing called Volley.</w:t>
+      </w:r>
+    </w:p>
+    <w:p>
+      <w:pPr>
+        <w:pStyle w:val="Body"/>
         <w:ind w:left="360"/>
         <w:rPr>
-          <w:rFonts w:ascii="Helvetica" w:cs="Helvetica" w:hAnsi="Helvetica" w:eastAsia="Helvetica"/>
-          <w:b w:val="0"/>
-          <w:bCs w:val="0"/>
-          <w:i w:val="0"/>
-          <w:iCs w:val="0"/>
-          <w:caps w:val="0"/>
-          <w:smallCaps w:val="0"/>
-          <w:strike w:val="0"/>
-          <w:dstrike w:val="0"/>
-          <w:outline w:val="0"/>
-          <w:color w:val="000000"/>
-          <w:spacing w:val="0"/>
-          <w:kern w:val="0"/>
-          <w:position w:val="0"/>
-          <w:sz w:val="24"/>
-          <w:szCs w:val="24"/>
-          <w:u w:val="none"/>
-          <w:vertAlign w:val="baseline"/>
+          <w:rFonts w:eastAsia="Helvetica" w:hAnsi="Helvetica" w:cs="Helvetica"/>
         </w:rPr>
       </w:pPr>
-      <w:r>
-        <w:rPr>
-          <w:rFonts w:ascii="Helvetica" w:cs="Arial Unicode MS" w:hAnsi="Arial Unicode MS" w:eastAsia="Arial Unicode MS"/>
-          <w:rtl w:val="0"/>
-        </w:rPr>
-        <w:t>Once the connection to zomato has been made, the information relevant to us thanks to the previous step is obtained using a JSON parsing called Volley.</w:t>
-      </w:r>
     </w:p>
     <w:p>
       <w:pPr>
@@ -389,36 +373,54 @@
           <w:ilvl w:val="0"/>
           <w:numId w:val="3"/>
         </w:numPr>
-        <w:bidi w:val="0"/>
+        <w:rPr>
+          <w:rFonts w:eastAsia="Helvetica" w:hAnsi="Helvetica" w:cs="Helvetica"/>
+        </w:rPr>
+      </w:pPr>
+      <w:r>
+        <w:t>Using the JSON, the program go</w:t>
+      </w:r>
+      <w:r>
+        <w:t xml:space="preserve">es through the </w:t>
+      </w:r>
+      <w:proofErr w:type="spellStart"/>
+      <w:r>
+        <w:t>Z</w:t>
+      </w:r>
+      <w:bookmarkStart w:id="0" w:name="_GoBack"/>
+      <w:bookmarkEnd w:id="0"/>
+      <w:r>
+        <w:t>omato</w:t>
+      </w:r>
+      <w:proofErr w:type="spellEnd"/>
+      <w:r>
+        <w:t xml:space="preserve"> array, ignoring all restaurants outside of the budget and putting the restaurant names into a list that is shown in </w:t>
+      </w:r>
+      <w:proofErr w:type="spellStart"/>
+      <w:r>
+        <w:t>listview</w:t>
+      </w:r>
+      <w:proofErr w:type="spellEnd"/>
+      <w:r>
+        <w:t xml:space="preserve"> on the </w:t>
+      </w:r>
+      <w:proofErr w:type="spellStart"/>
+      <w:r>
+        <w:t>ListOfRestaurantsActivity</w:t>
+      </w:r>
+      <w:proofErr w:type="spellEnd"/>
+      <w:r>
+        <w:t xml:space="preserve"> page.</w:t>
+      </w:r>
+    </w:p>
+    <w:p>
+      <w:pPr>
+        <w:pStyle w:val="Body"/>
         <w:ind w:left="360"/>
         <w:rPr>
-          <w:rFonts w:ascii="Helvetica" w:cs="Helvetica" w:hAnsi="Helvetica" w:eastAsia="Helvetica"/>
-          <w:b w:val="0"/>
-          <w:bCs w:val="0"/>
-          <w:i w:val="0"/>
-          <w:iCs w:val="0"/>
-          <w:caps w:val="0"/>
-          <w:smallCaps w:val="0"/>
-          <w:strike w:val="0"/>
-          <w:dstrike w:val="0"/>
-          <w:outline w:val="0"/>
-          <w:color w:val="000000"/>
-          <w:spacing w:val="0"/>
-          <w:kern w:val="0"/>
-          <w:position w:val="0"/>
-          <w:sz w:val="24"/>
-          <w:szCs w:val="24"/>
-          <w:u w:val="none"/>
-          <w:vertAlign w:val="baseline"/>
+          <w:rFonts w:eastAsia="Helvetica" w:hAnsi="Helvetica" w:cs="Helvetica"/>
         </w:rPr>
       </w:pPr>
-      <w:r>
-        <w:rPr>
-          <w:rFonts w:ascii="Helvetica" w:cs="Arial Unicode MS" w:hAnsi="Arial Unicode MS" w:eastAsia="Arial Unicode MS"/>
-          <w:rtl w:val="0"/>
-        </w:rPr>
-        <w:t>Using the JSON, the program goes through the zomato array, ignoring all restaurants outside of the budget and putting the restaurant names into a list that is shown in listview on the ListOfRestaurantsActivity page.</w:t>
-      </w:r>
     </w:p>
     <w:p>
       <w:pPr>
@@ -427,50 +429,42 @@
           <w:ilvl w:val="0"/>
           <w:numId w:val="3"/>
         </w:numPr>
-        <w:bidi w:val="0"/>
+        <w:rPr>
+          <w:rFonts w:eastAsia="Helvetica" w:hAnsi="Helvetica" w:cs="Helvetica"/>
+        </w:rPr>
+      </w:pPr>
+      <w:r>
+        <w:t xml:space="preserve">the </w:t>
+      </w:r>
+      <w:proofErr w:type="spellStart"/>
+      <w:r>
+        <w:t>listview</w:t>
+      </w:r>
+      <w:proofErr w:type="spellEnd"/>
+      <w:r>
+        <w:t xml:space="preserve"> is displayed and is each element is a clickable button, t</w:t>
+      </w:r>
+      <w:r>
+        <w:t>he user therefore can view the restaurant</w:t>
+      </w:r>
+      <w:r>
+        <w:rPr>
+          <w:rFonts w:ascii="Arial Unicode MS" w:hAnsi="Helvetica"/>
+        </w:rPr>
+        <w:t>’</w:t>
+      </w:r>
+      <w:r>
+        <w:t>s info if they wish by clicking the name of the restaurant.</w:t>
+      </w:r>
+    </w:p>
+    <w:p>
+      <w:pPr>
+        <w:pStyle w:val="Body"/>
         <w:ind w:left="360"/>
         <w:rPr>
-          <w:rFonts w:ascii="Helvetica" w:cs="Helvetica" w:hAnsi="Helvetica" w:eastAsia="Helvetica"/>
-          <w:b w:val="0"/>
-          <w:bCs w:val="0"/>
-          <w:i w:val="0"/>
-          <w:iCs w:val="0"/>
-          <w:caps w:val="0"/>
-          <w:smallCaps w:val="0"/>
-          <w:strike w:val="0"/>
-          <w:dstrike w:val="0"/>
-          <w:outline w:val="0"/>
-          <w:color w:val="000000"/>
-          <w:spacing w:val="0"/>
-          <w:kern w:val="0"/>
-          <w:position w:val="0"/>
-          <w:sz w:val="24"/>
-          <w:szCs w:val="24"/>
-          <w:u w:val="none"/>
-          <w:vertAlign w:val="baseline"/>
+          <w:rFonts w:eastAsia="Helvetica" w:hAnsi="Helvetica" w:cs="Helvetica"/>
         </w:rPr>
       </w:pPr>
-      <w:r>
-        <w:rPr>
-          <w:rFonts w:ascii="Helvetica" w:cs="Arial Unicode MS" w:hAnsi="Arial Unicode MS" w:eastAsia="Arial Unicode MS"/>
-          <w:rtl w:val="0"/>
-        </w:rPr>
-        <w:t>the listview is displayed and is each element is a clickable button, the user therefore can view the restaurant</w:t>
-      </w:r>
-      <w:r>
-        <w:rPr>
-          <w:rFonts w:ascii="Arial Unicode MS" w:cs="Arial Unicode MS" w:hAnsi="Helvetica" w:eastAsia="Arial Unicode MS" w:hint="default"/>
-          <w:rtl w:val="0"/>
-        </w:rPr>
-        <w:t>’</w:t>
-      </w:r>
-      <w:r>
-        <w:rPr>
-          <w:rFonts w:ascii="Helvetica" w:cs="Arial Unicode MS" w:hAnsi="Arial Unicode MS" w:eastAsia="Arial Unicode MS"/>
-          <w:rtl w:val="0"/>
-        </w:rPr>
-        <w:t>s info if they wish by clicking the name of the restaurant.</w:t>
-      </w:r>
     </w:p>
     <w:p>
       <w:pPr>
@@ -479,36 +473,25 @@
           <w:ilvl w:val="0"/>
           <w:numId w:val="3"/>
         </w:numPr>
-        <w:bidi w:val="0"/>
+        <w:rPr>
+          <w:rFonts w:eastAsia="Helvetica" w:hAnsi="Helvetica" w:cs="Helvetica"/>
+        </w:rPr>
+      </w:pPr>
+      <w:r>
+        <w:t>When the user clicks the restaurant name, the JSON object retrieved from the response relevant to that restaurant is saved with the intent to shown the in</w:t>
+      </w:r>
+      <w:r>
+        <w:t>formation of the restaurant.</w:t>
+      </w:r>
+    </w:p>
+    <w:p>
+      <w:pPr>
+        <w:pStyle w:val="Body"/>
         <w:ind w:left="360"/>
         <w:rPr>
-          <w:rFonts w:ascii="Helvetica" w:cs="Helvetica" w:hAnsi="Helvetica" w:eastAsia="Helvetica"/>
-          <w:b w:val="0"/>
-          <w:bCs w:val="0"/>
-          <w:i w:val="0"/>
-          <w:iCs w:val="0"/>
-          <w:caps w:val="0"/>
-          <w:smallCaps w:val="0"/>
-          <w:strike w:val="0"/>
-          <w:dstrike w:val="0"/>
-          <w:outline w:val="0"/>
-          <w:color w:val="000000"/>
-          <w:spacing w:val="0"/>
-          <w:kern w:val="0"/>
-          <w:position w:val="0"/>
-          <w:sz w:val="24"/>
-          <w:szCs w:val="24"/>
-          <w:u w:val="none"/>
-          <w:vertAlign w:val="baseline"/>
+          <w:rFonts w:eastAsia="Helvetica" w:hAnsi="Helvetica" w:cs="Helvetica"/>
         </w:rPr>
       </w:pPr>
-      <w:r>
-        <w:rPr>
-          <w:rFonts w:ascii="Helvetica" w:cs="Arial Unicode MS" w:hAnsi="Arial Unicode MS" w:eastAsia="Arial Unicode MS"/>
-          <w:rtl w:val="0"/>
-        </w:rPr>
-        <w:t>When the user clicks the restaurant name, the JSON object retrieved from the response relevant to that restaurant is saved with the intent to shown the information of the restaurant.</w:t>
-      </w:r>
     </w:p>
     <w:p>
       <w:pPr>
@@ -517,36 +500,33 @@
           <w:ilvl w:val="0"/>
           <w:numId w:val="3"/>
         </w:numPr>
-        <w:bidi w:val="0"/>
+        <w:rPr>
+          <w:rFonts w:eastAsia="Helvetica" w:hAnsi="Helvetica" w:cs="Helvetica"/>
+        </w:rPr>
+      </w:pPr>
+      <w:r>
+        <w:t>Additionally, the user has access to a back button, that starts an intent to take them back to the cuisines page, they can also change their budget from the toolbar, this change budget textbox works just like the textbox on the</w:t>
+      </w:r>
+      <w:r>
+        <w:t xml:space="preserve"> home page, it stores the budget in </w:t>
+      </w:r>
+      <w:proofErr w:type="spellStart"/>
+      <w:r>
+        <w:t>SharedPreferences</w:t>
+      </w:r>
+      <w:proofErr w:type="spellEnd"/>
+      <w:r>
+        <w:t xml:space="preserve"> and then starts an intent to go to the loading page.</w:t>
+      </w:r>
+    </w:p>
+    <w:p>
+      <w:pPr>
+        <w:pStyle w:val="Body"/>
         <w:ind w:left="360"/>
         <w:rPr>
-          <w:rFonts w:ascii="Helvetica" w:cs="Helvetica" w:hAnsi="Helvetica" w:eastAsia="Helvetica"/>
-          <w:b w:val="0"/>
-          <w:bCs w:val="0"/>
-          <w:i w:val="0"/>
-          <w:iCs w:val="0"/>
-          <w:caps w:val="0"/>
-          <w:smallCaps w:val="0"/>
-          <w:strike w:val="0"/>
-          <w:dstrike w:val="0"/>
-          <w:outline w:val="0"/>
-          <w:color w:val="000000"/>
-          <w:spacing w:val="0"/>
-          <w:kern w:val="0"/>
-          <w:position w:val="0"/>
-          <w:sz w:val="24"/>
-          <w:szCs w:val="24"/>
-          <w:u w:val="none"/>
-          <w:vertAlign w:val="baseline"/>
+          <w:rFonts w:eastAsia="Helvetica" w:hAnsi="Helvetica" w:cs="Helvetica"/>
         </w:rPr>
       </w:pPr>
-      <w:r>
-        <w:rPr>
-          <w:rFonts w:ascii="Helvetica" w:cs="Arial Unicode MS" w:hAnsi="Arial Unicode MS" w:eastAsia="Arial Unicode MS"/>
-          <w:rtl w:val="0"/>
-        </w:rPr>
-        <w:t>Additionally, the user has access to a back button, that starts an intent to take them back to the cuisines page, they can also change their budget from the toolbar, this change budget textbox works just like the textbox on the home page, it stores the budget in SharedPreferences and then starts an intent to go to the loading page.</w:t>
-      </w:r>
     </w:p>
     <w:p>
       <w:pPr>
@@ -555,36 +535,28 @@
           <w:ilvl w:val="0"/>
           <w:numId w:val="3"/>
         </w:numPr>
-        <w:bidi w:val="0"/>
+        <w:rPr>
+          <w:rFonts w:eastAsia="Helvetica" w:hAnsi="Helvetica" w:cs="Helvetica"/>
+        </w:rPr>
+      </w:pPr>
+      <w:r>
+        <w:t>Once the user as selected a restaurant to view the info of, this info is displayed from the list used previously to display the names of the restaura</w:t>
+      </w:r>
+      <w:r>
+        <w:t>nt, it shows the nam</w:t>
+      </w:r>
+      <w:r>
+        <w:t>e, address, locality and rating.</w:t>
+      </w:r>
+    </w:p>
+    <w:p>
+      <w:pPr>
+        <w:pStyle w:val="Body"/>
         <w:ind w:left="360"/>
         <w:rPr>
-          <w:rFonts w:ascii="Helvetica" w:cs="Helvetica" w:hAnsi="Helvetica" w:eastAsia="Helvetica"/>
-          <w:b w:val="0"/>
-          <w:bCs w:val="0"/>
-          <w:i w:val="0"/>
-          <w:iCs w:val="0"/>
-          <w:caps w:val="0"/>
-          <w:smallCaps w:val="0"/>
-          <w:strike w:val="0"/>
-          <w:dstrike w:val="0"/>
-          <w:outline w:val="0"/>
-          <w:color w:val="000000"/>
-          <w:spacing w:val="0"/>
-          <w:kern w:val="0"/>
-          <w:position w:val="0"/>
-          <w:sz w:val="24"/>
-          <w:szCs w:val="24"/>
-          <w:u w:val="none"/>
-          <w:vertAlign w:val="baseline"/>
+          <w:rFonts w:eastAsia="Helvetica" w:hAnsi="Helvetica" w:cs="Helvetica"/>
         </w:rPr>
       </w:pPr>
-      <w:r>
-        <w:rPr>
-          <w:rFonts w:ascii="Helvetica" w:cs="Arial Unicode MS" w:hAnsi="Arial Unicode MS" w:eastAsia="Arial Unicode MS"/>
-          <w:rtl w:val="0"/>
-        </w:rPr>
-        <w:t>Once the user as selected a restaurant to view the info of, this info is displayed from the list used previously to display the names of the restaurant, it shows the name, address, locality and rating.</w:t>
-      </w:r>
     </w:p>
     <w:p>
       <w:pPr>
@@ -593,83 +565,97 @@
           <w:ilvl w:val="0"/>
           <w:numId w:val="3"/>
         </w:numPr>
-        <w:bidi w:val="0"/>
-        <w:ind w:left="360"/>
         <w:rPr>
-          <w:rFonts w:ascii="Helvetica" w:cs="Helvetica" w:hAnsi="Helvetica" w:eastAsia="Helvetica"/>
-          <w:b w:val="0"/>
-          <w:bCs w:val="0"/>
-          <w:i w:val="0"/>
-          <w:iCs w:val="0"/>
-          <w:caps w:val="0"/>
-          <w:smallCaps w:val="0"/>
-          <w:strike w:val="0"/>
-          <w:dstrike w:val="0"/>
-          <w:outline w:val="0"/>
-          <w:color w:val="000000"/>
-          <w:spacing w:val="0"/>
-          <w:kern w:val="0"/>
-          <w:position w:val="0"/>
-          <w:sz w:val="24"/>
-          <w:szCs w:val="24"/>
-          <w:u w:val="none"/>
-          <w:vertAlign w:val="baseline"/>
+          <w:rFonts w:eastAsia="Helvetica" w:hAnsi="Helvetica" w:cs="Helvetica"/>
         </w:rPr>
       </w:pPr>
       <w:r>
-        <w:rPr>
-          <w:rFonts w:ascii="Helvetica" w:cs="Arial Unicode MS" w:hAnsi="Arial Unicode MS" w:eastAsia="Arial Unicode MS"/>
-          <w:rtl w:val="0"/>
-        </w:rPr>
-        <w:t>Finally, the user has the option to press the show in maps button, this button takes the user to another page where a marker is placed at the location of the restaurant in a google maps object, the latitude and longitude of the restaurant are found using the list with restaurant info and is converted into a double to be used in the google maps object. The camera is moved to the marker and set to be zoomed at an 18.</w:t>
+        <w:t>Finally, the user has the option to press the show in maps button, this button takes the user to another page where a marker is placed at the location of the restaurant in a google maps object, the latit</w:t>
+      </w:r>
+      <w:r>
+        <w:t>ude and longitude of the restaurant are found using the list with restaurant info and is converted into a double to be used in the google maps object. The camera is moved to the marker and set to be zoomed at an 18.</w:t>
       </w:r>
     </w:p>
     <w:sectPr>
-      <w:headerReference w:type="default" r:id="rId4"/>
-      <w:footerReference w:type="default" r:id="rId5"/>
-      <w:pgSz w:w="12240" w:h="15840" w:orient="portrait"/>
-      <w:pgMar w:top="1440" w:right="1440" w:bottom="1440" w:left="1440" w:header="720" w:footer="864"/>
-      <w:bidi w:val="0"/>
+      <w:headerReference w:type="default" r:id="rId7"/>
+      <w:footerReference w:type="default" r:id="rId8"/>
+      <w:pgSz w:w="12240" w:h="15840"/>
+      <w:pgMar w:top="1440" w:right="1440" w:bottom="1440" w:left="1440" w:header="720" w:footer="864" w:gutter="0"/>
+      <w:cols w:space="720"/>
     </w:sectPr>
   </w:body>
 </w:document>
 </file>
 
+<file path=word/endnotes.xml><?xml version="1.0" encoding="utf-8"?>
+<w:endnotes xmlns:wpc="http://schemas.microsoft.com/office/word/2010/wordprocessingCanvas" xmlns:cx="http://schemas.microsoft.com/office/drawing/2014/chartex" xmlns:mc="http://schemas.openxmlformats.org/markup-compatibility/2006" xmlns:o="urn:schemas-microsoft-com:office:office" xmlns:r="http://schemas.openxmlformats.org/officeDocument/2006/relationships" xmlns:m="http://schemas.openxmlformats.org/officeDocument/2006/math" xmlns:v="urn:schemas-microsoft-com:vml" xmlns:wp14="http://schemas.microsoft.com/office/word/2010/wordprocessingDrawing" xmlns:wp="http://schemas.openxmlformats.org/drawingml/2006/wordprocessingDrawing" xmlns:w10="urn:schemas-microsoft-com:office:word" xmlns:w="http://schemas.openxmlformats.org/wordprocessingml/2006/main" xmlns:w14="http://schemas.microsoft.com/office/word/2010/wordml" xmlns:w15="http://schemas.microsoft.com/office/word/2012/wordml" xmlns:w16se="http://schemas.microsoft.com/office/word/2015/wordml/symex" xmlns:wpg="http://schemas.microsoft.com/office/word/2010/wordprocessingGroup" xmlns:wpi="http://schemas.microsoft.com/office/word/2010/wordprocessingInk" xmlns:wne="http://schemas.microsoft.com/office/word/2006/wordml" xmlns:wps="http://schemas.microsoft.com/office/word/2010/wordprocessingShape" mc:Ignorable="w14 w15 w16se wp14">
+  <w:endnote w:type="separator" w:id="-1">
+    <w:p>
+      <w:r>
+        <w:separator/>
+      </w:r>
+    </w:p>
+  </w:endnote>
+  <w:endnote w:type="continuationSeparator" w:id="0">
+    <w:p>
+      <w:r>
+        <w:continuationSeparator/>
+      </w:r>
+    </w:p>
+  </w:endnote>
+</w:endnotes>
+</file>
+
 <file path=word/footer1.xml><?xml version="1.0" encoding="utf-8"?>
-<w:ftr xmlns:r="http://schemas.openxmlformats.org/officeDocument/2006/relationships" xmlns:wp="http://schemas.openxmlformats.org/drawingml/2006/wordprocessingDrawing" xmlns:w="http://schemas.openxmlformats.org/wordprocessingml/2006/main" xmlns:w10="urn:schemas-microsoft-com:office:word" xmlns:w14="http://schemas.microsoft.com/office/word/2010/wordml" xmlns:wps="http://schemas.microsoft.com/office/word/2010/wordprocessingShape" xmlns:wpg="http://schemas.microsoft.com/office/word/2010/wordprocessingGroup" xmlns:mc="http://schemas.openxmlformats.org/markup-compatibility/2006" xmlns:v="urn:schemas-microsoft-com:vml" xmlns:o="urn:schemas-microsoft-com:office:office" mc:Ignorable="w14">
-  <w:p>
-    <w:r/>
-  </w:p>
+<w:ftr xmlns:wpc="http://schemas.microsoft.com/office/word/2010/wordprocessingCanvas" xmlns:cx="http://schemas.microsoft.com/office/drawing/2014/chartex" xmlns:mc="http://schemas.openxmlformats.org/markup-compatibility/2006" xmlns:o="urn:schemas-microsoft-com:office:office" xmlns:r="http://schemas.openxmlformats.org/officeDocument/2006/relationships" xmlns:m="http://schemas.openxmlformats.org/officeDocument/2006/math" xmlns:v="urn:schemas-microsoft-com:vml" xmlns:wp14="http://schemas.microsoft.com/office/word/2010/wordprocessingDrawing" xmlns:wp="http://schemas.openxmlformats.org/drawingml/2006/wordprocessingDrawing" xmlns:w10="urn:schemas-microsoft-com:office:word" xmlns:w="http://schemas.openxmlformats.org/wordprocessingml/2006/main" xmlns:w14="http://schemas.microsoft.com/office/word/2010/wordml" xmlns:w15="http://schemas.microsoft.com/office/word/2012/wordml" xmlns:w16se="http://schemas.microsoft.com/office/word/2015/wordml/symex" xmlns:wpg="http://schemas.microsoft.com/office/word/2010/wordprocessingGroup" xmlns:wpi="http://schemas.microsoft.com/office/word/2010/wordprocessingInk" xmlns:wne="http://schemas.microsoft.com/office/word/2006/wordml" xmlns:wps="http://schemas.microsoft.com/office/word/2010/wordprocessingShape" mc:Ignorable="w14 w15 w16se wp14">
+  <w:p/>
 </w:ftr>
 </file>
 
+<file path=word/footnotes.xml><?xml version="1.0" encoding="utf-8"?>
+<w:footnotes xmlns:wpc="http://schemas.microsoft.com/office/word/2010/wordprocessingCanvas" xmlns:cx="http://schemas.microsoft.com/office/drawing/2014/chartex" xmlns:mc="http://schemas.openxmlformats.org/markup-compatibility/2006" xmlns:o="urn:schemas-microsoft-com:office:office" xmlns:r="http://schemas.openxmlformats.org/officeDocument/2006/relationships" xmlns:m="http://schemas.openxmlformats.org/officeDocument/2006/math" xmlns:v="urn:schemas-microsoft-com:vml" xmlns:wp14="http://schemas.microsoft.com/office/word/2010/wordprocessingDrawing" xmlns:wp="http://schemas.openxmlformats.org/drawingml/2006/wordprocessingDrawing" xmlns:w10="urn:schemas-microsoft-com:office:word" xmlns:w="http://schemas.openxmlformats.org/wordprocessingml/2006/main" xmlns:w14="http://schemas.microsoft.com/office/word/2010/wordml" xmlns:w15="http://schemas.microsoft.com/office/word/2012/wordml" xmlns:w16se="http://schemas.microsoft.com/office/word/2015/wordml/symex" xmlns:wpg="http://schemas.microsoft.com/office/word/2010/wordprocessingGroup" xmlns:wpi="http://schemas.microsoft.com/office/word/2010/wordprocessingInk" xmlns:wne="http://schemas.microsoft.com/office/word/2006/wordml" xmlns:wps="http://schemas.microsoft.com/office/word/2010/wordprocessingShape" mc:Ignorable="w14 w15 w16se wp14">
+  <w:footnote w:type="separator" w:id="-1">
+    <w:p>
+      <w:r>
+        <w:separator/>
+      </w:r>
+    </w:p>
+  </w:footnote>
+  <w:footnote w:type="continuationSeparator" w:id="0">
+    <w:p>
+      <w:r>
+        <w:continuationSeparator/>
+      </w:r>
+    </w:p>
+  </w:footnote>
+</w:footnotes>
+</file>
+
 <file path=word/header1.xml><?xml version="1.0" encoding="utf-8"?>
-<w:hdr xmlns:r="http://schemas.openxmlformats.org/officeDocument/2006/relationships" xmlns:wp="http://schemas.openxmlformats.org/drawingml/2006/wordprocessingDrawing" xmlns:w="http://schemas.openxmlformats.org/wordprocessingml/2006/main" xmlns:w10="urn:schemas-microsoft-com:office:word" xmlns:w14="http://schemas.microsoft.com/office/word/2010/wordml" xmlns:wps="http://schemas.microsoft.com/office/word/2010/wordprocessingShape" xmlns:wpg="http://schemas.microsoft.com/office/word/2010/wordprocessingGroup" xmlns:mc="http://schemas.openxmlformats.org/markup-compatibility/2006" xmlns:v="urn:schemas-microsoft-com:vml" xmlns:o="urn:schemas-microsoft-com:office:office" mc:Ignorable="w14">
-  <w:p>
-    <w:r/>
-  </w:p>
+<w:hdr xmlns:wpc="http://schemas.microsoft.com/office/word/2010/wordprocessingCanvas" xmlns:cx="http://schemas.microsoft.com/office/drawing/2014/chartex" xmlns:mc="http://schemas.openxmlformats.org/markup-compatibility/2006" xmlns:o="urn:schemas-microsoft-com:office:office" xmlns:r="http://schemas.openxmlformats.org/officeDocument/2006/relationships" xmlns:m="http://schemas.openxmlformats.org/officeDocument/2006/math" xmlns:v="urn:schemas-microsoft-com:vml" xmlns:wp14="http://schemas.microsoft.com/office/word/2010/wordprocessingDrawing" xmlns:wp="http://schemas.openxmlformats.org/drawingml/2006/wordprocessingDrawing" xmlns:w10="urn:schemas-microsoft-com:office:word" xmlns:w="http://schemas.openxmlformats.org/wordprocessingml/2006/main" xmlns:w14="http://schemas.microsoft.com/office/word/2010/wordml" xmlns:w15="http://schemas.microsoft.com/office/word/2012/wordml" xmlns:w16se="http://schemas.microsoft.com/office/word/2015/wordml/symex" xmlns:wpg="http://schemas.microsoft.com/office/word/2010/wordprocessingGroup" xmlns:wpi="http://schemas.microsoft.com/office/word/2010/wordprocessingInk" xmlns:wne="http://schemas.microsoft.com/office/word/2006/wordml" xmlns:wps="http://schemas.microsoft.com/office/word/2010/wordprocessingShape" mc:Ignorable="w14 w15 w16se wp14">
+  <w:p/>
 </w:hdr>
 </file>
 
 <file path=word/numbering.xml><?xml version="1.0" encoding="utf-8"?>
-<w:numbering xmlns:w="http://schemas.openxmlformats.org/wordprocessingml/2006/main" xmlns:wp="http://schemas.openxmlformats.org/drawingml/2006/wordprocessingDrawing" xmlns:w14="http://schemas.microsoft.com/office/word/2010/wordml" xmlns:r="http://schemas.openxmlformats.org/officeDocument/2006/relationships" xmlns:v="urn:schemas-microsoft-com:vml" xmlns:o="urn:schemas-microsoft-com:office:office">
-  <w:abstractNum w:abstractNumId="0">
+<w:numbering xmlns:wpc="http://schemas.microsoft.com/office/word/2010/wordprocessingCanvas" xmlns:cx="http://schemas.microsoft.com/office/drawing/2014/chartex" xmlns:mc="http://schemas.openxmlformats.org/markup-compatibility/2006" xmlns:o="urn:schemas-microsoft-com:office:office" xmlns:r="http://schemas.openxmlformats.org/officeDocument/2006/relationships" xmlns:m="http://schemas.openxmlformats.org/officeDocument/2006/math" xmlns:v="urn:schemas-microsoft-com:vml" xmlns:wp14="http://schemas.microsoft.com/office/word/2010/wordprocessingDrawing" xmlns:wp="http://schemas.openxmlformats.org/drawingml/2006/wordprocessingDrawing" xmlns:w10="urn:schemas-microsoft-com:office:word" xmlns:w="http://schemas.openxmlformats.org/wordprocessingml/2006/main" xmlns:w14="http://schemas.microsoft.com/office/word/2010/wordml" xmlns:w15="http://schemas.microsoft.com/office/word/2012/wordml" xmlns:w16se="http://schemas.microsoft.com/office/word/2015/wordml/symex" xmlns:wpg="http://schemas.microsoft.com/office/word/2010/wordprocessingGroup" xmlns:wpi="http://schemas.microsoft.com/office/word/2010/wordprocessingInk" xmlns:wne="http://schemas.microsoft.com/office/word/2006/wordml" xmlns:wps="http://schemas.microsoft.com/office/word/2010/wordprocessingShape" mc:Ignorable="w14 w15 w16se wp14">
+  <w:abstractNum w:abstractNumId="0" w15:restartNumberingAfterBreak="0">
+    <w:nsid w:val="2BF62541"/>
     <w:multiLevelType w:val="multilevel"/>
+    <w:tmpl w:val="E482CD26"/>
     <w:lvl w:ilvl="0">
       <w:start w:val="1"/>
       <w:numFmt w:val="decimal"/>
-      <w:suff w:val="tab"/>
       <w:lvlText w:val="%1."/>
       <w:lvlJc w:val="left"/>
       <w:pPr>
         <w:tabs>
           <w:tab w:val="num" w:pos="360"/>
-          <w:tab w:val="clear" w:pos="0"/>
         </w:tabs>
         <w:ind w:left="360" w:hanging="360"/>
       </w:pPr>
       <w:rPr>
-        <w:rFonts w:ascii="Helvetica" w:cs="Helvetica" w:hAnsi="Helvetica" w:eastAsia="Helvetica"/>
+        <w:rFonts w:ascii="Helvetica" w:eastAsia="Helvetica" w:hAnsi="Helvetica" w:cs="Helvetica"/>
         <w:b w:val="0"/>
         <w:bCs w:val="0"/>
         <w:i w:val="0"/>
@@ -692,18 +678,16 @@
     <w:lvl w:ilvl="1">
       <w:start w:val="1"/>
       <w:numFmt w:val="decimal"/>
-      <w:suff w:val="tab"/>
       <w:lvlText w:val="%1."/>
       <w:lvlJc w:val="left"/>
       <w:pPr>
         <w:tabs>
           <w:tab w:val="num" w:pos="1080"/>
-          <w:tab w:val="clear" w:pos="0"/>
         </w:tabs>
         <w:ind w:left="720" w:hanging="360"/>
       </w:pPr>
       <w:rPr>
-        <w:rFonts w:ascii="Helvetica" w:cs="Helvetica" w:hAnsi="Helvetica" w:eastAsia="Helvetica"/>
+        <w:rFonts w:ascii="Helvetica" w:eastAsia="Helvetica" w:hAnsi="Helvetica" w:cs="Helvetica"/>
         <w:b w:val="0"/>
         <w:bCs w:val="0"/>
         <w:i w:val="0"/>
@@ -726,18 +710,16 @@
     <w:lvl w:ilvl="2">
       <w:start w:val="1"/>
       <w:numFmt w:val="decimal"/>
-      <w:suff w:val="tab"/>
       <w:lvlText w:val="%1."/>
       <w:lvlJc w:val="left"/>
       <w:pPr>
         <w:tabs>
           <w:tab w:val="num" w:pos="1800"/>
-          <w:tab w:val="clear" w:pos="0"/>
         </w:tabs>
         <w:ind w:left="1080" w:hanging="360"/>
       </w:pPr>
       <w:rPr>
-        <w:rFonts w:ascii="Helvetica" w:cs="Helvetica" w:hAnsi="Helvetica" w:eastAsia="Helvetica"/>
+        <w:rFonts w:ascii="Helvetica" w:eastAsia="Helvetica" w:hAnsi="Helvetica" w:cs="Helvetica"/>
         <w:b w:val="0"/>
         <w:bCs w:val="0"/>
         <w:i w:val="0"/>
@@ -760,18 +742,16 @@
     <w:lvl w:ilvl="3">
       <w:start w:val="1"/>
       <w:numFmt w:val="decimal"/>
-      <w:suff w:val="tab"/>
       <w:lvlText w:val="%1."/>
       <w:lvlJc w:val="left"/>
       <w:pPr>
         <w:tabs>
           <w:tab w:val="num" w:pos="2520"/>
-          <w:tab w:val="clear" w:pos="0"/>
         </w:tabs>
         <w:ind w:left="1440" w:hanging="360"/>
       </w:pPr>
       <w:rPr>
-        <w:rFonts w:ascii="Helvetica" w:cs="Helvetica" w:hAnsi="Helvetica" w:eastAsia="Helvetica"/>
+        <w:rFonts w:ascii="Helvetica" w:eastAsia="Helvetica" w:hAnsi="Helvetica" w:cs="Helvetica"/>
         <w:b w:val="0"/>
         <w:bCs w:val="0"/>
         <w:i w:val="0"/>
@@ -794,18 +774,16 @@
     <w:lvl w:ilvl="4">
       <w:start w:val="1"/>
       <w:numFmt w:val="decimal"/>
-      <w:suff w:val="tab"/>
       <w:lvlText w:val="%1."/>
       <w:lvlJc w:val="left"/>
       <w:pPr>
         <w:tabs>
           <w:tab w:val="num" w:pos="3240"/>
-          <w:tab w:val="clear" w:pos="0"/>
         </w:tabs>
         <w:ind w:left="1800" w:hanging="360"/>
       </w:pPr>
       <w:rPr>
-        <w:rFonts w:ascii="Helvetica" w:cs="Helvetica" w:hAnsi="Helvetica" w:eastAsia="Helvetica"/>
+        <w:rFonts w:ascii="Helvetica" w:eastAsia="Helvetica" w:hAnsi="Helvetica" w:cs="Helvetica"/>
         <w:b w:val="0"/>
         <w:bCs w:val="0"/>
         <w:i w:val="0"/>
@@ -828,18 +806,16 @@
     <w:lvl w:ilvl="5">
       <w:start w:val="1"/>
       <w:numFmt w:val="decimal"/>
-      <w:suff w:val="tab"/>
       <w:lvlText w:val="%1."/>
       <w:lvlJc w:val="left"/>
       <w:pPr>
         <w:tabs>
           <w:tab w:val="num" w:pos="3960"/>
-          <w:tab w:val="clear" w:pos="0"/>
         </w:tabs>
         <w:ind w:left="2160" w:hanging="360"/>
       </w:pPr>
       <w:rPr>
-        <w:rFonts w:ascii="Helvetica" w:cs="Helvetica" w:hAnsi="Helvetica" w:eastAsia="Helvetica"/>
+        <w:rFonts w:ascii="Helvetica" w:eastAsia="Helvetica" w:hAnsi="Helvetica" w:cs="Helvetica"/>
         <w:b w:val="0"/>
         <w:bCs w:val="0"/>
         <w:i w:val="0"/>
@@ -862,18 +838,16 @@
     <w:lvl w:ilvl="6">
       <w:start w:val="1"/>
       <w:numFmt w:val="decimal"/>
-      <w:suff w:val="tab"/>
       <w:lvlText w:val="%1."/>
       <w:lvlJc w:val="left"/>
       <w:pPr>
         <w:tabs>
           <w:tab w:val="num" w:pos="4680"/>
-          <w:tab w:val="clear" w:pos="0"/>
         </w:tabs>
         <w:ind w:left="2520" w:hanging="360"/>
       </w:pPr>
       <w:rPr>
-        <w:rFonts w:ascii="Helvetica" w:cs="Helvetica" w:hAnsi="Helvetica" w:eastAsia="Helvetica"/>
+        <w:rFonts w:ascii="Helvetica" w:eastAsia="Helvetica" w:hAnsi="Helvetica" w:cs="Helvetica"/>
         <w:b w:val="0"/>
         <w:bCs w:val="0"/>
         <w:i w:val="0"/>
@@ -896,18 +870,16 @@
     <w:lvl w:ilvl="7">
       <w:start w:val="1"/>
       <w:numFmt w:val="decimal"/>
-      <w:suff w:val="tab"/>
       <w:lvlText w:val="%1."/>
       <w:lvlJc w:val="left"/>
       <w:pPr>
         <w:tabs>
           <w:tab w:val="num" w:pos="5400"/>
-          <w:tab w:val="clear" w:pos="0"/>
         </w:tabs>
         <w:ind w:left="2880" w:hanging="360"/>
       </w:pPr>
       <w:rPr>
-        <w:rFonts w:ascii="Helvetica" w:cs="Helvetica" w:hAnsi="Helvetica" w:eastAsia="Helvetica"/>
+        <w:rFonts w:ascii="Helvetica" w:eastAsia="Helvetica" w:hAnsi="Helvetica" w:cs="Helvetica"/>
         <w:b w:val="0"/>
         <w:bCs w:val="0"/>
         <w:i w:val="0"/>
@@ -930,18 +902,16 @@
     <w:lvl w:ilvl="8">
       <w:start w:val="1"/>
       <w:numFmt w:val="decimal"/>
-      <w:suff w:val="tab"/>
       <w:lvlText w:val="%1."/>
       <w:lvlJc w:val="left"/>
       <w:pPr>
         <w:tabs>
           <w:tab w:val="num" w:pos="6120"/>
-          <w:tab w:val="clear" w:pos="0"/>
         </w:tabs>
         <w:ind w:left="3240" w:hanging="360"/>
       </w:pPr>
       <w:rPr>
-        <w:rFonts w:ascii="Helvetica" w:cs="Helvetica" w:hAnsi="Helvetica" w:eastAsia="Helvetica"/>
+        <w:rFonts w:ascii="Helvetica" w:eastAsia="Helvetica" w:hAnsi="Helvetica" w:cs="Helvetica"/>
         <w:b w:val="0"/>
         <w:bCs w:val="0"/>
         <w:i w:val="0"/>
@@ -962,17 +932,311 @@
       </w:rPr>
     </w:lvl>
   </w:abstractNum>
-  <w:abstractNum w:abstractNumId="1">
+  <w:abstractNum w:abstractNumId="1" w15:restartNumberingAfterBreak="0">
+    <w:nsid w:val="30420AF1"/>
     <w:multiLevelType w:val="multilevel"/>
+    <w:tmpl w:val="D48813FE"/>
+    <w:styleLink w:val="List0"/>
+    <w:lvl w:ilvl="0">
+      <w:start w:val="1"/>
+      <w:numFmt w:val="decimal"/>
+      <w:lvlText w:val="%1."/>
+      <w:lvlJc w:val="left"/>
+      <w:pPr>
+        <w:tabs>
+          <w:tab w:val="num" w:pos="360"/>
+        </w:tabs>
+        <w:ind w:left="360" w:hanging="360"/>
+      </w:pPr>
+      <w:rPr>
+        <w:rFonts w:ascii="Helvetica" w:eastAsia="Helvetica" w:hAnsi="Helvetica" w:cs="Helvetica"/>
+        <w:b w:val="0"/>
+        <w:bCs w:val="0"/>
+        <w:i w:val="0"/>
+        <w:iCs w:val="0"/>
+        <w:caps w:val="0"/>
+        <w:smallCaps w:val="0"/>
+        <w:strike w:val="0"/>
+        <w:dstrike w:val="0"/>
+        <w:outline w:val="0"/>
+        <w:color w:val="000000"/>
+        <w:spacing w:val="0"/>
+        <w:kern w:val="0"/>
+        <w:position w:val="0"/>
+        <w:sz w:val="24"/>
+        <w:szCs w:val="24"/>
+        <w:u w:val="none"/>
+        <w:vertAlign w:val="baseline"/>
+      </w:rPr>
+    </w:lvl>
+    <w:lvl w:ilvl="1">
+      <w:start w:val="1"/>
+      <w:numFmt w:val="decimal"/>
+      <w:lvlText w:val="%1."/>
+      <w:lvlJc w:val="left"/>
+      <w:pPr>
+        <w:tabs>
+          <w:tab w:val="num" w:pos="1080"/>
+        </w:tabs>
+        <w:ind w:left="720" w:hanging="360"/>
+      </w:pPr>
+      <w:rPr>
+        <w:rFonts w:ascii="Helvetica" w:eastAsia="Helvetica" w:hAnsi="Helvetica" w:cs="Helvetica"/>
+        <w:b w:val="0"/>
+        <w:bCs w:val="0"/>
+        <w:i w:val="0"/>
+        <w:iCs w:val="0"/>
+        <w:caps w:val="0"/>
+        <w:smallCaps w:val="0"/>
+        <w:strike w:val="0"/>
+        <w:dstrike w:val="0"/>
+        <w:outline w:val="0"/>
+        <w:color w:val="000000"/>
+        <w:spacing w:val="0"/>
+        <w:kern w:val="0"/>
+        <w:position w:val="0"/>
+        <w:sz w:val="24"/>
+        <w:szCs w:val="24"/>
+        <w:u w:val="none"/>
+        <w:vertAlign w:val="baseline"/>
+      </w:rPr>
+    </w:lvl>
+    <w:lvl w:ilvl="2">
+      <w:start w:val="1"/>
+      <w:numFmt w:val="decimal"/>
+      <w:lvlText w:val="%1."/>
+      <w:lvlJc w:val="left"/>
+      <w:pPr>
+        <w:tabs>
+          <w:tab w:val="num" w:pos="1800"/>
+        </w:tabs>
+        <w:ind w:left="1080" w:hanging="360"/>
+      </w:pPr>
+      <w:rPr>
+        <w:rFonts w:ascii="Helvetica" w:eastAsia="Helvetica" w:hAnsi="Helvetica" w:cs="Helvetica"/>
+        <w:b w:val="0"/>
+        <w:bCs w:val="0"/>
+        <w:i w:val="0"/>
+        <w:iCs w:val="0"/>
+        <w:caps w:val="0"/>
+        <w:smallCaps w:val="0"/>
+        <w:strike w:val="0"/>
+        <w:dstrike w:val="0"/>
+        <w:outline w:val="0"/>
+        <w:color w:val="000000"/>
+        <w:spacing w:val="0"/>
+        <w:kern w:val="0"/>
+        <w:position w:val="0"/>
+        <w:sz w:val="24"/>
+        <w:szCs w:val="24"/>
+        <w:u w:val="none"/>
+        <w:vertAlign w:val="baseline"/>
+      </w:rPr>
+    </w:lvl>
+    <w:lvl w:ilvl="3">
+      <w:start w:val="1"/>
+      <w:numFmt w:val="decimal"/>
+      <w:lvlText w:val="%1."/>
+      <w:lvlJc w:val="left"/>
+      <w:pPr>
+        <w:tabs>
+          <w:tab w:val="num" w:pos="2520"/>
+        </w:tabs>
+        <w:ind w:left="1440" w:hanging="360"/>
+      </w:pPr>
+      <w:rPr>
+        <w:rFonts w:ascii="Helvetica" w:eastAsia="Helvetica" w:hAnsi="Helvetica" w:cs="Helvetica"/>
+        <w:b w:val="0"/>
+        <w:bCs w:val="0"/>
+        <w:i w:val="0"/>
+        <w:iCs w:val="0"/>
+        <w:caps w:val="0"/>
+        <w:smallCaps w:val="0"/>
+        <w:strike w:val="0"/>
+        <w:dstrike w:val="0"/>
+        <w:outline w:val="0"/>
+        <w:color w:val="000000"/>
+        <w:spacing w:val="0"/>
+        <w:kern w:val="0"/>
+        <w:position w:val="0"/>
+        <w:sz w:val="24"/>
+        <w:szCs w:val="24"/>
+        <w:u w:val="none"/>
+        <w:vertAlign w:val="baseline"/>
+      </w:rPr>
+    </w:lvl>
+    <w:lvl w:ilvl="4">
+      <w:start w:val="1"/>
+      <w:numFmt w:val="decimal"/>
+      <w:lvlText w:val="%1."/>
+      <w:lvlJc w:val="left"/>
+      <w:pPr>
+        <w:tabs>
+          <w:tab w:val="num" w:pos="3240"/>
+        </w:tabs>
+        <w:ind w:left="1800" w:hanging="360"/>
+      </w:pPr>
+      <w:rPr>
+        <w:rFonts w:ascii="Helvetica" w:eastAsia="Helvetica" w:hAnsi="Helvetica" w:cs="Helvetica"/>
+        <w:b w:val="0"/>
+        <w:bCs w:val="0"/>
+        <w:i w:val="0"/>
+        <w:iCs w:val="0"/>
+        <w:caps w:val="0"/>
+        <w:smallCaps w:val="0"/>
+        <w:strike w:val="0"/>
+        <w:dstrike w:val="0"/>
+        <w:outline w:val="0"/>
+        <w:color w:val="000000"/>
+        <w:spacing w:val="0"/>
+        <w:kern w:val="0"/>
+        <w:position w:val="0"/>
+        <w:sz w:val="24"/>
+        <w:szCs w:val="24"/>
+        <w:u w:val="none"/>
+        <w:vertAlign w:val="baseline"/>
+      </w:rPr>
+    </w:lvl>
+    <w:lvl w:ilvl="5">
+      <w:start w:val="1"/>
+      <w:numFmt w:val="decimal"/>
+      <w:lvlText w:val="%1."/>
+      <w:lvlJc w:val="left"/>
+      <w:pPr>
+        <w:tabs>
+          <w:tab w:val="num" w:pos="3960"/>
+        </w:tabs>
+        <w:ind w:left="2160" w:hanging="360"/>
+      </w:pPr>
+      <w:rPr>
+        <w:rFonts w:ascii="Helvetica" w:eastAsia="Helvetica" w:hAnsi="Helvetica" w:cs="Helvetica"/>
+        <w:b w:val="0"/>
+        <w:bCs w:val="0"/>
+        <w:i w:val="0"/>
+        <w:iCs w:val="0"/>
+        <w:caps w:val="0"/>
+        <w:smallCaps w:val="0"/>
+        <w:strike w:val="0"/>
+        <w:dstrike w:val="0"/>
+        <w:outline w:val="0"/>
+        <w:color w:val="000000"/>
+        <w:spacing w:val="0"/>
+        <w:kern w:val="0"/>
+        <w:position w:val="0"/>
+        <w:sz w:val="24"/>
+        <w:szCs w:val="24"/>
+        <w:u w:val="none"/>
+        <w:vertAlign w:val="baseline"/>
+      </w:rPr>
+    </w:lvl>
+    <w:lvl w:ilvl="6">
+      <w:start w:val="1"/>
+      <w:numFmt w:val="decimal"/>
+      <w:lvlText w:val="%1."/>
+      <w:lvlJc w:val="left"/>
+      <w:pPr>
+        <w:tabs>
+          <w:tab w:val="num" w:pos="4680"/>
+        </w:tabs>
+        <w:ind w:left="2520" w:hanging="360"/>
+      </w:pPr>
+      <w:rPr>
+        <w:rFonts w:ascii="Helvetica" w:eastAsia="Helvetica" w:hAnsi="Helvetica" w:cs="Helvetica"/>
+        <w:b w:val="0"/>
+        <w:bCs w:val="0"/>
+        <w:i w:val="0"/>
+        <w:iCs w:val="0"/>
+        <w:caps w:val="0"/>
+        <w:smallCaps w:val="0"/>
+        <w:strike w:val="0"/>
+        <w:dstrike w:val="0"/>
+        <w:outline w:val="0"/>
+        <w:color w:val="000000"/>
+        <w:spacing w:val="0"/>
+        <w:kern w:val="0"/>
+        <w:position w:val="0"/>
+        <w:sz w:val="24"/>
+        <w:szCs w:val="24"/>
+        <w:u w:val="none"/>
+        <w:vertAlign w:val="baseline"/>
+      </w:rPr>
+    </w:lvl>
+    <w:lvl w:ilvl="7">
+      <w:start w:val="1"/>
+      <w:numFmt w:val="decimal"/>
+      <w:lvlText w:val="%1."/>
+      <w:lvlJc w:val="left"/>
+      <w:pPr>
+        <w:tabs>
+          <w:tab w:val="num" w:pos="5400"/>
+        </w:tabs>
+        <w:ind w:left="2880" w:hanging="360"/>
+      </w:pPr>
+      <w:rPr>
+        <w:rFonts w:ascii="Helvetica" w:eastAsia="Helvetica" w:hAnsi="Helvetica" w:cs="Helvetica"/>
+        <w:b w:val="0"/>
+        <w:bCs w:val="0"/>
+        <w:i w:val="0"/>
+        <w:iCs w:val="0"/>
+        <w:caps w:val="0"/>
+        <w:smallCaps w:val="0"/>
+        <w:strike w:val="0"/>
+        <w:dstrike w:val="0"/>
+        <w:outline w:val="0"/>
+        <w:color w:val="000000"/>
+        <w:spacing w:val="0"/>
+        <w:kern w:val="0"/>
+        <w:position w:val="0"/>
+        <w:sz w:val="24"/>
+        <w:szCs w:val="24"/>
+        <w:u w:val="none"/>
+        <w:vertAlign w:val="baseline"/>
+      </w:rPr>
+    </w:lvl>
+    <w:lvl w:ilvl="8">
+      <w:start w:val="1"/>
+      <w:numFmt w:val="decimal"/>
+      <w:lvlText w:val="%1."/>
+      <w:lvlJc w:val="left"/>
+      <w:pPr>
+        <w:tabs>
+          <w:tab w:val="num" w:pos="6120"/>
+        </w:tabs>
+        <w:ind w:left="3240" w:hanging="360"/>
+      </w:pPr>
+      <w:rPr>
+        <w:rFonts w:ascii="Helvetica" w:eastAsia="Helvetica" w:hAnsi="Helvetica" w:cs="Helvetica"/>
+        <w:b w:val="0"/>
+        <w:bCs w:val="0"/>
+        <w:i w:val="0"/>
+        <w:iCs w:val="0"/>
+        <w:caps w:val="0"/>
+        <w:smallCaps w:val="0"/>
+        <w:strike w:val="0"/>
+        <w:dstrike w:val="0"/>
+        <w:outline w:val="0"/>
+        <w:color w:val="000000"/>
+        <w:spacing w:val="0"/>
+        <w:kern w:val="0"/>
+        <w:position w:val="0"/>
+        <w:sz w:val="24"/>
+        <w:szCs w:val="24"/>
+        <w:u w:val="none"/>
+        <w:vertAlign w:val="baseline"/>
+      </w:rPr>
+    </w:lvl>
+  </w:abstractNum>
+  <w:abstractNum w:abstractNumId="2" w15:restartNumberingAfterBreak="0">
+    <w:nsid w:val="541E5021"/>
+    <w:multiLevelType w:val="multilevel"/>
+    <w:tmpl w:val="AE86CC26"/>
     <w:lvl w:ilvl="0">
       <w:start w:val="1"/>
       <w:numFmt w:val="bullet"/>
-      <w:suff w:val="tab"/>
       <w:lvlText w:val=""/>
       <w:lvlJc w:val="left"/>
-      <w:pPr/>
       <w:rPr>
-        <w:rFonts w:ascii="Helvetica" w:cs="Helvetica" w:hAnsi="Helvetica" w:eastAsia="Helvetica"/>
+        <w:rFonts w:ascii="Helvetica" w:eastAsia="Helvetica" w:hAnsi="Helvetica" w:cs="Helvetica"/>
         <w:b w:val="0"/>
         <w:bCs w:val="0"/>
         <w:i w:val="0"/>
@@ -995,18 +1259,16 @@
     <w:lvl w:ilvl="1">
       <w:start w:val="1"/>
       <w:numFmt w:val="bullet"/>
-      <w:suff w:val="tab"/>
       <w:lvlText w:val=""/>
       <w:lvlJc w:val="left"/>
       <w:pPr>
         <w:tabs>
           <w:tab w:val="num" w:pos="785"/>
-          <w:tab w:val="clear" w:pos="0"/>
         </w:tabs>
         <w:ind w:left="785" w:hanging="785"/>
       </w:pPr>
       <w:rPr>
-        <w:rFonts w:ascii="Helvetica" w:cs="Helvetica" w:hAnsi="Helvetica" w:eastAsia="Helvetica"/>
+        <w:rFonts w:ascii="Helvetica" w:eastAsia="Helvetica" w:hAnsi="Helvetica" w:cs="Helvetica"/>
         <w:b w:val="0"/>
         <w:bCs w:val="0"/>
         <w:i w:val="0"/>
@@ -1029,18 +1291,16 @@
     <w:lvl w:ilvl="2">
       <w:start w:val="1"/>
       <w:numFmt w:val="bullet"/>
-      <w:suff w:val="tab"/>
       <w:lvlText w:val=""/>
       <w:lvlJc w:val="left"/>
       <w:pPr>
         <w:tabs>
           <w:tab w:val="num" w:pos="1571"/>
-          <w:tab w:val="clear" w:pos="0"/>
         </w:tabs>
         <w:ind w:left="1571" w:hanging="1571"/>
       </w:pPr>
       <w:rPr>
-        <w:rFonts w:ascii="Helvetica" w:cs="Helvetica" w:hAnsi="Helvetica" w:eastAsia="Helvetica"/>
+        <w:rFonts w:ascii="Helvetica" w:eastAsia="Helvetica" w:hAnsi="Helvetica" w:cs="Helvetica"/>
         <w:b w:val="0"/>
         <w:bCs w:val="0"/>
         <w:i w:val="0"/>
@@ -1063,18 +1323,16 @@
     <w:lvl w:ilvl="3">
       <w:start w:val="1"/>
       <w:numFmt w:val="bullet"/>
-      <w:suff w:val="tab"/>
       <w:lvlText w:val=""/>
       <w:lvlJc w:val="left"/>
       <w:pPr>
         <w:tabs>
           <w:tab w:val="num" w:pos="2356"/>
-          <w:tab w:val="clear" w:pos="0"/>
         </w:tabs>
         <w:ind w:left="2356" w:hanging="2356"/>
       </w:pPr>
       <w:rPr>
-        <w:rFonts w:ascii="Helvetica" w:cs="Helvetica" w:hAnsi="Helvetica" w:eastAsia="Helvetica"/>
+        <w:rFonts w:ascii="Helvetica" w:eastAsia="Helvetica" w:hAnsi="Helvetica" w:cs="Helvetica"/>
         <w:b w:val="0"/>
         <w:bCs w:val="0"/>
         <w:i w:val="0"/>
@@ -1097,18 +1355,16 @@
     <w:lvl w:ilvl="4">
       <w:start w:val="1"/>
       <w:numFmt w:val="bullet"/>
-      <w:suff w:val="tab"/>
       <w:lvlText w:val=""/>
       <w:lvlJc w:val="left"/>
       <w:pPr>
         <w:tabs>
           <w:tab w:val="num" w:pos="3142"/>
-          <w:tab w:val="clear" w:pos="0"/>
         </w:tabs>
         <w:ind w:left="3142" w:hanging="3142"/>
       </w:pPr>
       <w:rPr>
-        <w:rFonts w:ascii="Helvetica" w:cs="Helvetica" w:hAnsi="Helvetica" w:eastAsia="Helvetica"/>
+        <w:rFonts w:ascii="Helvetica" w:eastAsia="Helvetica" w:hAnsi="Helvetica" w:cs="Helvetica"/>
         <w:b w:val="0"/>
         <w:bCs w:val="0"/>
         <w:i w:val="0"/>
@@ -1131,18 +1387,16 @@
     <w:lvl w:ilvl="5">
       <w:start w:val="1"/>
       <w:numFmt w:val="bullet"/>
-      <w:suff w:val="tab"/>
       <w:lvlText w:val=""/>
       <w:lvlJc w:val="left"/>
       <w:pPr>
         <w:tabs>
           <w:tab w:val="num" w:pos="3927"/>
-          <w:tab w:val="clear" w:pos="0"/>
         </w:tabs>
         <w:ind w:left="3927" w:hanging="3927"/>
       </w:pPr>
       <w:rPr>
-        <w:rFonts w:ascii="Helvetica" w:cs="Helvetica" w:hAnsi="Helvetica" w:eastAsia="Helvetica"/>
+        <w:rFonts w:ascii="Helvetica" w:eastAsia="Helvetica" w:hAnsi="Helvetica" w:cs="Helvetica"/>
         <w:b w:val="0"/>
         <w:bCs w:val="0"/>
         <w:i w:val="0"/>
@@ -1165,18 +1419,16 @@
     <w:lvl w:ilvl="6">
       <w:start w:val="1"/>
       <w:numFmt w:val="bullet"/>
-      <w:suff w:val="tab"/>
       <w:lvlText w:val=""/>
       <w:lvlJc w:val="left"/>
       <w:pPr>
         <w:tabs>
           <w:tab w:val="num" w:pos="4713"/>
-          <w:tab w:val="clear" w:pos="0"/>
         </w:tabs>
         <w:ind w:left="4713" w:hanging="4713"/>
       </w:pPr>
       <w:rPr>
-        <w:rFonts w:ascii="Helvetica" w:cs="Helvetica" w:hAnsi="Helvetica" w:eastAsia="Helvetica"/>
+        <w:rFonts w:ascii="Helvetica" w:eastAsia="Helvetica" w:hAnsi="Helvetica" w:cs="Helvetica"/>
         <w:b w:val="0"/>
         <w:bCs w:val="0"/>
         <w:i w:val="0"/>
@@ -1199,18 +1451,16 @@
     <w:lvl w:ilvl="7">
       <w:start w:val="1"/>
       <w:numFmt w:val="bullet"/>
-      <w:suff w:val="tab"/>
       <w:lvlText w:val=""/>
       <w:lvlJc w:val="left"/>
       <w:pPr>
         <w:tabs>
           <w:tab w:val="num" w:pos="5498"/>
-          <w:tab w:val="clear" w:pos="0"/>
         </w:tabs>
         <w:ind w:left="5498" w:hanging="5498"/>
       </w:pPr>
       <w:rPr>
-        <w:rFonts w:ascii="Helvetica" w:cs="Helvetica" w:hAnsi="Helvetica" w:eastAsia="Helvetica"/>
+        <w:rFonts w:ascii="Helvetica" w:eastAsia="Helvetica" w:hAnsi="Helvetica" w:cs="Helvetica"/>
         <w:b w:val="0"/>
         <w:bCs w:val="0"/>
         <w:i w:val="0"/>
@@ -1233,328 +1483,16 @@
     <w:lvl w:ilvl="8">
       <w:start w:val="1"/>
       <w:numFmt w:val="bullet"/>
-      <w:suff w:val="tab"/>
       <w:lvlText w:val=""/>
       <w:lvlJc w:val="left"/>
       <w:pPr>
         <w:tabs>
           <w:tab w:val="num" w:pos="6284"/>
-          <w:tab w:val="clear" w:pos="0"/>
         </w:tabs>
         <w:ind w:left="6284" w:hanging="6284"/>
       </w:pPr>
       <w:rPr>
-        <w:rFonts w:ascii="Helvetica" w:cs="Helvetica" w:hAnsi="Helvetica" w:eastAsia="Helvetica"/>
-        <w:b w:val="0"/>
-        <w:bCs w:val="0"/>
-        <w:i w:val="0"/>
-        <w:iCs w:val="0"/>
-        <w:caps w:val="0"/>
-        <w:smallCaps w:val="0"/>
-        <w:strike w:val="0"/>
-        <w:dstrike w:val="0"/>
-        <w:outline w:val="0"/>
-        <w:color w:val="000000"/>
-        <w:spacing w:val="0"/>
-        <w:kern w:val="0"/>
-        <w:position w:val="0"/>
-        <w:sz w:val="24"/>
-        <w:szCs w:val="24"/>
-        <w:u w:val="none"/>
-        <w:vertAlign w:val="baseline"/>
-      </w:rPr>
-    </w:lvl>
-  </w:abstractNum>
-  <w:abstractNum w:abstractNumId="2">
-    <w:multiLevelType w:val="multilevel"/>
-    <w:styleLink w:val="List 0"/>
-    <w:lvl w:ilvl="0">
-      <w:start w:val="1"/>
-      <w:numFmt w:val="decimal"/>
-      <w:suff w:val="tab"/>
-      <w:lvlText w:val="%1."/>
-      <w:lvlJc w:val="left"/>
-      <w:pPr>
-        <w:tabs>
-          <w:tab w:val="num" w:pos="360"/>
-          <w:tab w:val="clear" w:pos="0"/>
-        </w:tabs>
-        <w:ind w:left="360" w:hanging="360"/>
-      </w:pPr>
-      <w:rPr>
-        <w:rFonts w:ascii="Helvetica" w:cs="Helvetica" w:hAnsi="Helvetica" w:eastAsia="Helvetica"/>
-        <w:b w:val="0"/>
-        <w:bCs w:val="0"/>
-        <w:i w:val="0"/>
-        <w:iCs w:val="0"/>
-        <w:caps w:val="0"/>
-        <w:smallCaps w:val="0"/>
-        <w:strike w:val="0"/>
-        <w:dstrike w:val="0"/>
-        <w:outline w:val="0"/>
-        <w:color w:val="000000"/>
-        <w:spacing w:val="0"/>
-        <w:kern w:val="0"/>
-        <w:position w:val="0"/>
-        <w:sz w:val="24"/>
-        <w:szCs w:val="24"/>
-        <w:u w:val="none"/>
-        <w:vertAlign w:val="baseline"/>
-      </w:rPr>
-    </w:lvl>
-    <w:lvl w:ilvl="1">
-      <w:start w:val="1"/>
-      <w:numFmt w:val="decimal"/>
-      <w:suff w:val="tab"/>
-      <w:lvlText w:val="%1."/>
-      <w:lvlJc w:val="left"/>
-      <w:pPr>
-        <w:tabs>
-          <w:tab w:val="num" w:pos="1080"/>
-          <w:tab w:val="clear" w:pos="0"/>
-        </w:tabs>
-        <w:ind w:left="720" w:hanging="360"/>
-      </w:pPr>
-      <w:rPr>
-        <w:rFonts w:ascii="Helvetica" w:cs="Helvetica" w:hAnsi="Helvetica" w:eastAsia="Helvetica"/>
-        <w:b w:val="0"/>
-        <w:bCs w:val="0"/>
-        <w:i w:val="0"/>
-        <w:iCs w:val="0"/>
-        <w:caps w:val="0"/>
-        <w:smallCaps w:val="0"/>
-        <w:strike w:val="0"/>
-        <w:dstrike w:val="0"/>
-        <w:outline w:val="0"/>
-        <w:color w:val="000000"/>
-        <w:spacing w:val="0"/>
-        <w:kern w:val="0"/>
-        <w:position w:val="0"/>
-        <w:sz w:val="24"/>
-        <w:szCs w:val="24"/>
-        <w:u w:val="none"/>
-        <w:vertAlign w:val="baseline"/>
-      </w:rPr>
-    </w:lvl>
-    <w:lvl w:ilvl="2">
-      <w:start w:val="1"/>
-      <w:numFmt w:val="decimal"/>
-      <w:suff w:val="tab"/>
-      <w:lvlText w:val="%1."/>
-      <w:lvlJc w:val="left"/>
-      <w:pPr>
-        <w:tabs>
-          <w:tab w:val="num" w:pos="1800"/>
-          <w:tab w:val="clear" w:pos="0"/>
-        </w:tabs>
-        <w:ind w:left="1080" w:hanging="360"/>
-      </w:pPr>
-      <w:rPr>
-        <w:rFonts w:ascii="Helvetica" w:cs="Helvetica" w:hAnsi="Helvetica" w:eastAsia="Helvetica"/>
-        <w:b w:val="0"/>
-        <w:bCs w:val="0"/>
-        <w:i w:val="0"/>
-        <w:iCs w:val="0"/>
-        <w:caps w:val="0"/>
-        <w:smallCaps w:val="0"/>
-        <w:strike w:val="0"/>
-        <w:dstrike w:val="0"/>
-        <w:outline w:val="0"/>
-        <w:color w:val="000000"/>
-        <w:spacing w:val="0"/>
-        <w:kern w:val="0"/>
-        <w:position w:val="0"/>
-        <w:sz w:val="24"/>
-        <w:szCs w:val="24"/>
-        <w:u w:val="none"/>
-        <w:vertAlign w:val="baseline"/>
-      </w:rPr>
-    </w:lvl>
-    <w:lvl w:ilvl="3">
-      <w:start w:val="1"/>
-      <w:numFmt w:val="decimal"/>
-      <w:suff w:val="tab"/>
-      <w:lvlText w:val="%1."/>
-      <w:lvlJc w:val="left"/>
-      <w:pPr>
-        <w:tabs>
-          <w:tab w:val="num" w:pos="2520"/>
-          <w:tab w:val="clear" w:pos="0"/>
-        </w:tabs>
-        <w:ind w:left="1440" w:hanging="360"/>
-      </w:pPr>
-      <w:rPr>
-        <w:rFonts w:ascii="Helvetica" w:cs="Helvetica" w:hAnsi="Helvetica" w:eastAsia="Helvetica"/>
-        <w:b w:val="0"/>
-        <w:bCs w:val="0"/>
-        <w:i w:val="0"/>
-        <w:iCs w:val="0"/>
-        <w:caps w:val="0"/>
-        <w:smallCaps w:val="0"/>
-        <w:strike w:val="0"/>
-        <w:dstrike w:val="0"/>
-        <w:outline w:val="0"/>
-        <w:color w:val="000000"/>
-        <w:spacing w:val="0"/>
-        <w:kern w:val="0"/>
-        <w:position w:val="0"/>
-        <w:sz w:val="24"/>
-        <w:szCs w:val="24"/>
-        <w:u w:val="none"/>
-        <w:vertAlign w:val="baseline"/>
-      </w:rPr>
-    </w:lvl>
-    <w:lvl w:ilvl="4">
-      <w:start w:val="1"/>
-      <w:numFmt w:val="decimal"/>
-      <w:suff w:val="tab"/>
-      <w:lvlText w:val="%1."/>
-      <w:lvlJc w:val="left"/>
-      <w:pPr>
-        <w:tabs>
-          <w:tab w:val="num" w:pos="3240"/>
-          <w:tab w:val="clear" w:pos="0"/>
-        </w:tabs>
-        <w:ind w:left="1800" w:hanging="360"/>
-      </w:pPr>
-      <w:rPr>
-        <w:rFonts w:ascii="Helvetica" w:cs="Helvetica" w:hAnsi="Helvetica" w:eastAsia="Helvetica"/>
-        <w:b w:val="0"/>
-        <w:bCs w:val="0"/>
-        <w:i w:val="0"/>
-        <w:iCs w:val="0"/>
-        <w:caps w:val="0"/>
-        <w:smallCaps w:val="0"/>
-        <w:strike w:val="0"/>
-        <w:dstrike w:val="0"/>
-        <w:outline w:val="0"/>
-        <w:color w:val="000000"/>
-        <w:spacing w:val="0"/>
-        <w:kern w:val="0"/>
-        <w:position w:val="0"/>
-        <w:sz w:val="24"/>
-        <w:szCs w:val="24"/>
-        <w:u w:val="none"/>
-        <w:vertAlign w:val="baseline"/>
-      </w:rPr>
-    </w:lvl>
-    <w:lvl w:ilvl="5">
-      <w:start w:val="1"/>
-      <w:numFmt w:val="decimal"/>
-      <w:suff w:val="tab"/>
-      <w:lvlText w:val="%1."/>
-      <w:lvlJc w:val="left"/>
-      <w:pPr>
-        <w:tabs>
-          <w:tab w:val="num" w:pos="3960"/>
-          <w:tab w:val="clear" w:pos="0"/>
-        </w:tabs>
-        <w:ind w:left="2160" w:hanging="360"/>
-      </w:pPr>
-      <w:rPr>
-        <w:rFonts w:ascii="Helvetica" w:cs="Helvetica" w:hAnsi="Helvetica" w:eastAsia="Helvetica"/>
-        <w:b w:val="0"/>
-        <w:bCs w:val="0"/>
-        <w:i w:val="0"/>
-        <w:iCs w:val="0"/>
-        <w:caps w:val="0"/>
-        <w:smallCaps w:val="0"/>
-        <w:strike w:val="0"/>
-        <w:dstrike w:val="0"/>
-        <w:outline w:val="0"/>
-        <w:color w:val="000000"/>
-        <w:spacing w:val="0"/>
-        <w:kern w:val="0"/>
-        <w:position w:val="0"/>
-        <w:sz w:val="24"/>
-        <w:szCs w:val="24"/>
-        <w:u w:val="none"/>
-        <w:vertAlign w:val="baseline"/>
-      </w:rPr>
-    </w:lvl>
-    <w:lvl w:ilvl="6">
-      <w:start w:val="1"/>
-      <w:numFmt w:val="decimal"/>
-      <w:suff w:val="tab"/>
-      <w:lvlText w:val="%1."/>
-      <w:lvlJc w:val="left"/>
-      <w:pPr>
-        <w:tabs>
-          <w:tab w:val="num" w:pos="4680"/>
-          <w:tab w:val="clear" w:pos="0"/>
-        </w:tabs>
-        <w:ind w:left="2520" w:hanging="360"/>
-      </w:pPr>
-      <w:rPr>
-        <w:rFonts w:ascii="Helvetica" w:cs="Helvetica" w:hAnsi="Helvetica" w:eastAsia="Helvetica"/>
-        <w:b w:val="0"/>
-        <w:bCs w:val="0"/>
-        <w:i w:val="0"/>
-        <w:iCs w:val="0"/>
-        <w:caps w:val="0"/>
-        <w:smallCaps w:val="0"/>
-        <w:strike w:val="0"/>
-        <w:dstrike w:val="0"/>
-        <w:outline w:val="0"/>
-        <w:color w:val="000000"/>
-        <w:spacing w:val="0"/>
-        <w:kern w:val="0"/>
-        <w:position w:val="0"/>
-        <w:sz w:val="24"/>
-        <w:szCs w:val="24"/>
-        <w:u w:val="none"/>
-        <w:vertAlign w:val="baseline"/>
-      </w:rPr>
-    </w:lvl>
-    <w:lvl w:ilvl="7">
-      <w:start w:val="1"/>
-      <w:numFmt w:val="decimal"/>
-      <w:suff w:val="tab"/>
-      <w:lvlText w:val="%1."/>
-      <w:lvlJc w:val="left"/>
-      <w:pPr>
-        <w:tabs>
-          <w:tab w:val="num" w:pos="5400"/>
-          <w:tab w:val="clear" w:pos="0"/>
-        </w:tabs>
-        <w:ind w:left="2880" w:hanging="360"/>
-      </w:pPr>
-      <w:rPr>
-        <w:rFonts w:ascii="Helvetica" w:cs="Helvetica" w:hAnsi="Helvetica" w:eastAsia="Helvetica"/>
-        <w:b w:val="0"/>
-        <w:bCs w:val="0"/>
-        <w:i w:val="0"/>
-        <w:iCs w:val="0"/>
-        <w:caps w:val="0"/>
-        <w:smallCaps w:val="0"/>
-        <w:strike w:val="0"/>
-        <w:dstrike w:val="0"/>
-        <w:outline w:val="0"/>
-        <w:color w:val="000000"/>
-        <w:spacing w:val="0"/>
-        <w:kern w:val="0"/>
-        <w:position w:val="0"/>
-        <w:sz w:val="24"/>
-        <w:szCs w:val="24"/>
-        <w:u w:val="none"/>
-        <w:vertAlign w:val="baseline"/>
-      </w:rPr>
-    </w:lvl>
-    <w:lvl w:ilvl="8">
-      <w:start w:val="1"/>
-      <w:numFmt w:val="decimal"/>
-      <w:suff w:val="tab"/>
-      <w:lvlText w:val="%1."/>
-      <w:lvlJc w:val="left"/>
-      <w:pPr>
-        <w:tabs>
-          <w:tab w:val="num" w:pos="6120"/>
-          <w:tab w:val="clear" w:pos="0"/>
-        </w:tabs>
-        <w:ind w:left="3240" w:hanging="360"/>
-      </w:pPr>
-      <w:rPr>
-        <w:rFonts w:ascii="Helvetica" w:cs="Helvetica" w:hAnsi="Helvetica" w:eastAsia="Helvetica"/>
+        <w:rFonts w:ascii="Helvetica" w:eastAsia="Helvetica" w:hAnsi="Helvetica" w:cs="Helvetica"/>
         <w:b w:val="0"/>
         <w:bCs w:val="0"/>
         <w:i w:val="0"/>
@@ -1579,55 +1517,26 @@
     <w:abstractNumId w:val="0"/>
   </w:num>
   <w:num w:numId="2">
-    <w:abstractNumId w:val="1"/>
+    <w:abstractNumId w:val="2"/>
   </w:num>
   <w:num w:numId="3">
-    <w:abstractNumId w:val="2"/>
+    <w:abstractNumId w:val="1"/>
   </w:num>
 </w:numbering>
 </file>
 
 <file path=word/styles.xml><?xml version="1.0" encoding="utf-8"?>
-<w:styles xmlns:w="http://schemas.openxmlformats.org/wordprocessingml/2006/main" xmlns:mc="http://schemas.openxmlformats.org/markup-compatibility/2006" xmlns:w14="http://schemas.microsoft.com/office/word/2010/wordml" mc:Ignorable="w14">
+<w:styles xmlns:mc="http://schemas.openxmlformats.org/markup-compatibility/2006" xmlns:r="http://schemas.openxmlformats.org/officeDocument/2006/relationships" xmlns:w="http://schemas.openxmlformats.org/wordprocessingml/2006/main" xmlns:w14="http://schemas.microsoft.com/office/word/2010/wordml" xmlns:w15="http://schemas.microsoft.com/office/word/2012/wordml" xmlns:w16se="http://schemas.microsoft.com/office/word/2015/wordml/symex" mc:Ignorable="w14 w15 w16se">
   <w:docDefaults>
     <w:rPrDefault>
       <w:rPr>
-        <w:rFonts w:ascii="Times New Roman" w:cs="Times New Roman" w:hAnsi="Times New Roman" w:eastAsia="Arial Unicode MS"/>
-        <w:b w:val="0"/>
-        <w:bCs w:val="0"/>
-        <w:i w:val="0"/>
-        <w:iCs w:val="0"/>
-        <w:caps w:val="0"/>
-        <w:smallCaps w:val="0"/>
-        <w:strike w:val="0"/>
-        <w:dstrike w:val="0"/>
-        <w:outline w:val="0"/>
-        <w:emboss w:val="0"/>
-        <w:imprint w:val="0"/>
-        <w:vanish w:val="0"/>
-        <w:color w:val="auto"/>
-        <w:spacing w:val="0"/>
-        <w:w w:val="100"/>
-        <w:kern w:val="0"/>
-        <w:position w:val="0"/>
-        <w:sz w:val="20"/>
-        <w:szCs w:val="20"/>
-        <w:u w:val="none" w:color="auto"/>
+        <w:rFonts w:ascii="Times New Roman" w:eastAsia="Arial Unicode MS" w:hAnsi="Times New Roman" w:cs="Times New Roman"/>
         <w:bdr w:val="nil"/>
-        <w:vertAlign w:val="baseline"/>
-        <w:lang/>
+        <w:lang w:val="en-US" w:eastAsia="zh-CN" w:bidi="ar-SA"/>
       </w:rPr>
     </w:rPrDefault>
     <w:pPrDefault>
       <w:pPr>
-        <w:pageBreakBefore w:val="0"/>
-        <w:framePr w:anchorLock="0" w:w="0" w:h="0" w:vSpace="0" w:hSpace="0" w:xAlign="left" w:y="0" w:hRule="exact" w:vAnchor="margin"/>
-        <w:widowControl w:val="1"/>
-        <w:numPr>
-          <w:ilvl w:val="0"/>
-          <w:numId w:val="0"/>
-        </w:numPr>
-        <w:suppressLineNumbers w:val="0"/>
         <w:pBdr>
           <w:top w:val="nil"/>
           <w:left w:val="nil"/>
@@ -1636,27 +1545,416 @@
           <w:between w:val="nil"/>
           <w:bar w:val="nil"/>
         </w:pBdr>
-        <w:suppressAutoHyphens w:val="0"/>
-        <w:spacing w:before="0" w:beforeAutospacing="0" w:after="0" w:afterAutospacing="0" w:line="240" w:lineRule="auto"/>
-        <w:ind w:left="0" w:right="0" w:firstLine="0"/>
-        <w:jc w:val="left"/>
-        <w:outlineLvl w:val="9"/>
       </w:pPr>
     </w:pPrDefault>
   </w:docDefaults>
+  <w:latentStyles w:defLockedState="0" w:defUIPriority="99" w:defSemiHidden="0" w:defUnhideWhenUsed="0" w:defQFormat="0" w:count="371">
+    <w:lsdException w:name="Normal" w:uiPriority="0" w:qFormat="1"/>
+    <w:lsdException w:name="heading 1" w:uiPriority="9" w:qFormat="1"/>
+    <w:lsdException w:name="heading 2" w:semiHidden="1" w:uiPriority="9" w:unhideWhenUsed="1" w:qFormat="1"/>
+    <w:lsdException w:name="heading 3" w:semiHidden="1" w:uiPriority="9" w:unhideWhenUsed="1" w:qFormat="1"/>
+    <w:lsdException w:name="heading 4" w:semiHidden="1" w:uiPriority="9" w:unhideWhenUsed="1" w:qFormat="1"/>
+    <w:lsdException w:name="heading 5" w:semiHidden="1" w:uiPriority="9" w:unhideWhenUsed="1" w:qFormat="1"/>
+    <w:lsdException w:name="heading 6" w:semiHidden="1" w:uiPriority="9" w:unhideWhenUsed="1" w:qFormat="1"/>
+    <w:lsdException w:name="heading 7" w:semiHidden="1" w:uiPriority="9" w:unhideWhenUsed="1" w:qFormat="1"/>
+    <w:lsdException w:name="heading 8" w:semiHidden="1" w:uiPriority="9" w:unhideWhenUsed="1" w:qFormat="1"/>
+    <w:lsdException w:name="heading 9" w:semiHidden="1" w:uiPriority="9" w:unhideWhenUsed="1" w:qFormat="1"/>
+    <w:lsdException w:name="index 1" w:semiHidden="1" w:unhideWhenUsed="1"/>
+    <w:lsdException w:name="index 2" w:semiHidden="1" w:unhideWhenUsed="1"/>
+    <w:lsdException w:name="index 3" w:semiHidden="1" w:unhideWhenUsed="1"/>
+    <w:lsdException w:name="index 4" w:semiHidden="1" w:unhideWhenUsed="1"/>
+    <w:lsdException w:name="index 5" w:semiHidden="1" w:unhideWhenUsed="1"/>
+    <w:lsdException w:name="index 6" w:semiHidden="1" w:unhideWhenUsed="1"/>
+    <w:lsdException w:name="index 7" w:semiHidden="1" w:unhideWhenUsed="1"/>
+    <w:lsdException w:name="index 8" w:semiHidden="1" w:unhideWhenUsed="1"/>
+    <w:lsdException w:name="index 9" w:semiHidden="1" w:unhideWhenUsed="1"/>
+    <w:lsdException w:name="toc 1" w:semiHidden="1" w:uiPriority="39" w:unhideWhenUsed="1"/>
+    <w:lsdException w:name="toc 2" w:semiHidden="1" w:uiPriority="39" w:unhideWhenUsed="1"/>
+    <w:lsdException w:name="toc 3" w:semiHidden="1" w:uiPriority="39" w:unhideWhenUsed="1"/>
+    <w:lsdException w:name="toc 4" w:semiHidden="1" w:uiPriority="39" w:unhideWhenUsed="1"/>
+    <w:lsdException w:name="toc 5" w:semiHidden="1" w:uiPriority="39" w:unhideWhenUsed="1"/>
+    <w:lsdException w:name="toc 6" w:semiHidden="1" w:uiPriority="39" w:unhideWhenUsed="1"/>
+    <w:lsdException w:name="toc 7" w:semiHidden="1" w:uiPriority="39" w:unhideWhenUsed="1"/>
+    <w:lsdException w:name="toc 8" w:semiHidden="1" w:uiPriority="39" w:unhideWhenUsed="1"/>
+    <w:lsdException w:name="toc 9" w:semiHidden="1" w:uiPriority="39" w:unhideWhenUsed="1"/>
+    <w:lsdException w:name="Normal Indent" w:semiHidden="1" w:unhideWhenUsed="1"/>
+    <w:lsdException w:name="footnote text" w:semiHidden="1" w:unhideWhenUsed="1"/>
+    <w:lsdException w:name="annotation text" w:semiHidden="1" w:unhideWhenUsed="1"/>
+    <w:lsdException w:name="header" w:semiHidden="1" w:unhideWhenUsed="1"/>
+    <w:lsdException w:name="footer" w:semiHidden="1" w:unhideWhenUsed="1"/>
+    <w:lsdException w:name="index heading" w:semiHidden="1" w:unhideWhenUsed="1"/>
+    <w:lsdException w:name="caption" w:semiHidden="1" w:uiPriority="35" w:unhideWhenUsed="1" w:qFormat="1"/>
+    <w:lsdException w:name="table of figures" w:semiHidden="1" w:unhideWhenUsed="1"/>
+    <w:lsdException w:name="envelope address" w:semiHidden="1" w:unhideWhenUsed="1"/>
+    <w:lsdException w:name="envelope return" w:semiHidden="1" w:unhideWhenUsed="1"/>
+    <w:lsdException w:name="footnote reference" w:semiHidden="1" w:unhideWhenUsed="1"/>
+    <w:lsdException w:name="annotation reference" w:semiHidden="1" w:unhideWhenUsed="1"/>
+    <w:lsdException w:name="line number" w:semiHidden="1" w:unhideWhenUsed="1"/>
+    <w:lsdException w:name="page number" w:semiHidden="1" w:unhideWhenUsed="1"/>
+    <w:lsdException w:name="endnote reference" w:semiHidden="1" w:unhideWhenUsed="1"/>
+    <w:lsdException w:name="endnote text" w:semiHidden="1" w:unhideWhenUsed="1"/>
+    <w:lsdException w:name="table of authorities" w:semiHidden="1" w:unhideWhenUsed="1"/>
+    <w:lsdException w:name="macro" w:semiHidden="1" w:unhideWhenUsed="1"/>
+    <w:lsdException w:name="toa heading" w:semiHidden="1" w:unhideWhenUsed="1"/>
+    <w:lsdException w:name="List" w:semiHidden="1" w:unhideWhenUsed="1"/>
+    <w:lsdException w:name="List Bullet" w:semiHidden="1" w:unhideWhenUsed="1"/>
+    <w:lsdException w:name="List Number" w:semiHidden="1" w:unhideWhenUsed="1"/>
+    <w:lsdException w:name="List 2" w:semiHidden="1" w:unhideWhenUsed="1"/>
+    <w:lsdException w:name="List 3" w:semiHidden="1" w:unhideWhenUsed="1"/>
+    <w:lsdException w:name="List 4" w:semiHidden="1" w:unhideWhenUsed="1"/>
+    <w:lsdException w:name="List 5" w:semiHidden="1" w:unhideWhenUsed="1"/>
+    <w:lsdException w:name="List Bullet 2" w:semiHidden="1" w:unhideWhenUsed="1"/>
+    <w:lsdException w:name="List Bullet 3" w:semiHidden="1" w:unhideWhenUsed="1"/>
+    <w:lsdException w:name="List Bullet 4" w:semiHidden="1" w:unhideWhenUsed="1"/>
+    <w:lsdException w:name="List Bullet 5" w:semiHidden="1" w:unhideWhenUsed="1"/>
+    <w:lsdException w:name="List Number 2" w:semiHidden="1" w:unhideWhenUsed="1"/>
+    <w:lsdException w:name="List Number 3" w:semiHidden="1" w:unhideWhenUsed="1"/>
+    <w:lsdException w:name="List Number 4" w:semiHidden="1" w:unhideWhenUsed="1"/>
+    <w:lsdException w:name="List Number 5" w:semiHidden="1" w:unhideWhenUsed="1"/>
+    <w:lsdException w:name="Title" w:uiPriority="10" w:qFormat="1"/>
+    <w:lsdException w:name="Closing" w:semiHidden="1" w:unhideWhenUsed="1"/>
+    <w:lsdException w:name="Signature" w:semiHidden="1" w:unhideWhenUsed="1"/>
+    <w:lsdException w:name="Default Paragraph Font" w:semiHidden="1" w:uiPriority="1" w:unhideWhenUsed="1"/>
+    <w:lsdException w:name="Body Text" w:semiHidden="1" w:unhideWhenUsed="1"/>
+    <w:lsdException w:name="Body Text Indent" w:semiHidden="1" w:unhideWhenUsed="1"/>
+    <w:lsdException w:name="List Continue" w:semiHidden="1" w:unhideWhenUsed="1"/>
+    <w:lsdException w:name="List Continue 2" w:semiHidden="1" w:unhideWhenUsed="1"/>
+    <w:lsdException w:name="List Continue 3" w:semiHidden="1" w:unhideWhenUsed="1"/>
+    <w:lsdException w:name="List Continue 4" w:semiHidden="1" w:unhideWhenUsed="1"/>
+    <w:lsdException w:name="List Continue 5" w:semiHidden="1" w:unhideWhenUsed="1"/>
+    <w:lsdException w:name="Message Header" w:semiHidden="1" w:unhideWhenUsed="1"/>
+    <w:lsdException w:name="Subtitle" w:uiPriority="11" w:qFormat="1"/>
+    <w:lsdException w:name="Salutation" w:semiHidden="1" w:unhideWhenUsed="1"/>
+    <w:lsdException w:name="Date" w:semiHidden="1" w:unhideWhenUsed="1"/>
+    <w:lsdException w:name="Body Text First Indent" w:semiHidden="1" w:unhideWhenUsed="1"/>
+    <w:lsdException w:name="Body Text First Indent 2" w:semiHidden="1" w:unhideWhenUsed="1"/>
+    <w:lsdException w:name="Note Heading" w:semiHidden="1" w:unhideWhenUsed="1"/>
+    <w:lsdException w:name="Body Text 2" w:semiHidden="1" w:unhideWhenUsed="1"/>
+    <w:lsdException w:name="Body Text 3" w:semiHidden="1" w:unhideWhenUsed="1"/>
+    <w:lsdException w:name="Body Text Indent 2" w:semiHidden="1" w:unhideWhenUsed="1"/>
+    <w:lsdException w:name="Body Text Indent 3" w:semiHidden="1" w:unhideWhenUsed="1"/>
+    <w:lsdException w:name="Block Text" w:semiHidden="1" w:unhideWhenUsed="1"/>
+    <w:lsdException w:name="Hyperlink" w:semiHidden="1" w:unhideWhenUsed="1"/>
+    <w:lsdException w:name="FollowedHyperlink" w:semiHidden="1" w:unhideWhenUsed="1"/>
+    <w:lsdException w:name="Strong" w:uiPriority="22" w:qFormat="1"/>
+    <w:lsdException w:name="Emphasis" w:uiPriority="20" w:qFormat="1"/>
+    <w:lsdException w:name="Document Map" w:semiHidden="1" w:unhideWhenUsed="1"/>
+    <w:lsdException w:name="Plain Text" w:semiHidden="1" w:unhideWhenUsed="1"/>
+    <w:lsdException w:name="E-mail Signature" w:semiHidden="1" w:unhideWhenUsed="1"/>
+    <w:lsdException w:name="HTML Top of Form" w:semiHidden="1" w:unhideWhenUsed="1"/>
+    <w:lsdException w:name="HTML Bottom of Form" w:semiHidden="1" w:unhideWhenUsed="1"/>
+    <w:lsdException w:name="Normal (Web)" w:semiHidden="1" w:unhideWhenUsed="1"/>
+    <w:lsdException w:name="HTML Acronym" w:semiHidden="1" w:unhideWhenUsed="1"/>
+    <w:lsdException w:name="HTML Address" w:semiHidden="1" w:unhideWhenUsed="1"/>
+    <w:lsdException w:name="HTML Cite" w:semiHidden="1" w:unhideWhenUsed="1"/>
+    <w:lsdException w:name="HTML Code" w:semiHidden="1" w:unhideWhenUsed="1"/>
+    <w:lsdException w:name="HTML Definition" w:semiHidden="1" w:unhideWhenUsed="1"/>
+    <w:lsdException w:name="HTML Keyboard" w:semiHidden="1" w:unhideWhenUsed="1"/>
+    <w:lsdException w:name="HTML Preformatted" w:semiHidden="1" w:unhideWhenUsed="1"/>
+    <w:lsdException w:name="HTML Sample" w:semiHidden="1" w:unhideWhenUsed="1"/>
+    <w:lsdException w:name="HTML Typewriter" w:semiHidden="1" w:unhideWhenUsed="1"/>
+    <w:lsdException w:name="HTML Variable" w:semiHidden="1" w:unhideWhenUsed="1"/>
+    <w:lsdException w:name="Normal Table" w:semiHidden="1" w:unhideWhenUsed="1"/>
+    <w:lsdException w:name="annotation subject" w:semiHidden="1" w:unhideWhenUsed="1"/>
+    <w:lsdException w:name="No List" w:semiHidden="1" w:unhideWhenUsed="1"/>
+    <w:lsdException w:name="Outline List 1" w:semiHidden="1" w:unhideWhenUsed="1"/>
+    <w:lsdException w:name="Outline List 2" w:semiHidden="1" w:unhideWhenUsed="1"/>
+    <w:lsdException w:name="Outline List 3" w:semiHidden="1" w:unhideWhenUsed="1"/>
+    <w:lsdException w:name="Table Simple 1" w:semiHidden="1" w:unhideWhenUsed="1"/>
+    <w:lsdException w:name="Table Simple 2" w:semiHidden="1" w:unhideWhenUsed="1"/>
+    <w:lsdException w:name="Table Simple 3" w:semiHidden="1" w:unhideWhenUsed="1"/>
+    <w:lsdException w:name="Table Classic 1" w:semiHidden="1" w:unhideWhenUsed="1"/>
+    <w:lsdException w:name="Table Classic 2" w:semiHidden="1" w:unhideWhenUsed="1"/>
+    <w:lsdException w:name="Table Classic 3" w:semiHidden="1" w:unhideWhenUsed="1"/>
+    <w:lsdException w:name="Table Classic 4" w:semiHidden="1" w:unhideWhenUsed="1"/>
+    <w:lsdException w:name="Table Colorful 1" w:semiHidden="1" w:unhideWhenUsed="1"/>
+    <w:lsdException w:name="Table Colorful 2" w:semiHidden="1" w:unhideWhenUsed="1"/>
+    <w:lsdException w:name="Table Colorful 3" w:semiHidden="1" w:unhideWhenUsed="1"/>
+    <w:lsdException w:name="Table Columns 1" w:semiHidden="1" w:unhideWhenUsed="1"/>
+    <w:lsdException w:name="Table Columns 2" w:semiHidden="1" w:unhideWhenUsed="1"/>
+    <w:lsdException w:name="Table Columns 3" w:semiHidden="1" w:unhideWhenUsed="1"/>
+    <w:lsdException w:name="Table Columns 4" w:semiHidden="1" w:unhideWhenUsed="1"/>
+    <w:lsdException w:name="Table Columns 5" w:semiHidden="1" w:unhideWhenUsed="1"/>
+    <w:lsdException w:name="Table Grid 1" w:semiHidden="1" w:unhideWhenUsed="1"/>
+    <w:lsdException w:name="Table Grid 2" w:semiHidden="1" w:unhideWhenUsed="1"/>
+    <w:lsdException w:name="Table Grid 3" w:semiHidden="1" w:unhideWhenUsed="1"/>
+    <w:lsdException w:name="Table Grid 4" w:semiHidden="1" w:unhideWhenUsed="1"/>
+    <w:lsdException w:name="Table Grid 5" w:semiHidden="1" w:unhideWhenUsed="1"/>
+    <w:lsdException w:name="Table Grid 6" w:semiHidden="1" w:unhideWhenUsed="1"/>
+    <w:lsdException w:name="Table Grid 7" w:semiHidden="1" w:unhideWhenUsed="1"/>
+    <w:lsdException w:name="Table Grid 8" w:semiHidden="1" w:unhideWhenUsed="1"/>
+    <w:lsdException w:name="Table List 1" w:semiHidden="1" w:unhideWhenUsed="1"/>
+    <w:lsdException w:name="Table List 2" w:semiHidden="1" w:unhideWhenUsed="1"/>
+    <w:lsdException w:name="Table List 3" w:semiHidden="1" w:unhideWhenUsed="1"/>
+    <w:lsdException w:name="Table List 4" w:semiHidden="1" w:unhideWhenUsed="1"/>
+    <w:lsdException w:name="Table List 5" w:semiHidden="1" w:unhideWhenUsed="1"/>
+    <w:lsdException w:name="Table List 6" w:semiHidden="1" w:unhideWhenUsed="1"/>
+    <w:lsdException w:name="Table List 7" w:semiHidden="1" w:unhideWhenUsed="1"/>
+    <w:lsdException w:name="Table List 8" w:semiHidden="1" w:unhideWhenUsed="1"/>
+    <w:lsdException w:name="Table 3D effects 1" w:semiHidden="1" w:unhideWhenUsed="1"/>
+    <w:lsdException w:name="Table 3D effects 2" w:semiHidden="1" w:unhideWhenUsed="1"/>
+    <w:lsdException w:name="Table 3D effects 3" w:semiHidden="1" w:unhideWhenUsed="1"/>
+    <w:lsdException w:name="Table Contemporary" w:semiHidden="1" w:unhideWhenUsed="1"/>
+    <w:lsdException w:name="Table Elegant" w:semiHidden="1" w:unhideWhenUsed="1"/>
+    <w:lsdException w:name="Table Professional" w:semiHidden="1" w:unhideWhenUsed="1"/>
+    <w:lsdException w:name="Table Subtle 1" w:semiHidden="1" w:unhideWhenUsed="1"/>
+    <w:lsdException w:name="Table Subtle 2" w:semiHidden="1" w:unhideWhenUsed="1"/>
+    <w:lsdException w:name="Table Web 1" w:semiHidden="1" w:unhideWhenUsed="1"/>
+    <w:lsdException w:name="Table Web 2" w:semiHidden="1" w:unhideWhenUsed="1"/>
+    <w:lsdException w:name="Table Web 3" w:semiHidden="1" w:unhideWhenUsed="1"/>
+    <w:lsdException w:name="Balloon Text" w:semiHidden="1" w:unhideWhenUsed="1"/>
+    <w:lsdException w:name="Table Grid" w:uiPriority="39"/>
+    <w:lsdException w:name="Table Theme" w:semiHidden="1" w:unhideWhenUsed="1"/>
+    <w:lsdException w:name="Placeholder Text" w:semiHidden="1"/>
+    <w:lsdException w:name="No Spacing" w:uiPriority="1" w:qFormat="1"/>
+    <w:lsdException w:name="Light Shading" w:uiPriority="60"/>
+    <w:lsdException w:name="Light List" w:uiPriority="61"/>
+    <w:lsdException w:name="Light Grid" w:uiPriority="62"/>
+    <w:lsdException w:name="Medium Shading 1" w:uiPriority="63"/>
+    <w:lsdException w:name="Medium Shading 2" w:uiPriority="64"/>
+    <w:lsdException w:name="Medium List 1" w:uiPriority="65"/>
+    <w:lsdException w:name="Medium List 2" w:uiPriority="66"/>
+    <w:lsdException w:name="Medium Grid 1" w:uiPriority="67"/>
+    <w:lsdException w:name="Medium Grid 2" w:uiPriority="68"/>
+    <w:lsdException w:name="Medium Grid 3" w:uiPriority="69"/>
+    <w:lsdException w:name="Dark List" w:uiPriority="70"/>
+    <w:lsdException w:name="Colorful Shading" w:uiPriority="71"/>
+    <w:lsdException w:name="Colorful List" w:uiPriority="72"/>
+    <w:lsdException w:name="Colorful Grid" w:uiPriority="73"/>
+    <w:lsdException w:name="Light Shading Accent 1" w:uiPriority="60"/>
+    <w:lsdException w:name="Light List Accent 1" w:uiPriority="61"/>
+    <w:lsdException w:name="Light Grid Accent 1" w:uiPriority="62"/>
+    <w:lsdException w:name="Medium Shading 1 Accent 1" w:uiPriority="63"/>
+    <w:lsdException w:name="Medium Shading 2 Accent 1" w:uiPriority="64"/>
+    <w:lsdException w:name="Medium List 1 Accent 1" w:uiPriority="65"/>
+    <w:lsdException w:name="Revision" w:semiHidden="1"/>
+    <w:lsdException w:name="List Paragraph" w:uiPriority="34" w:qFormat="1"/>
+    <w:lsdException w:name="Quote" w:uiPriority="29" w:qFormat="1"/>
+    <w:lsdException w:name="Intense Quote" w:uiPriority="30" w:qFormat="1"/>
+    <w:lsdException w:name="Medium List 2 Accent 1" w:uiPriority="66"/>
+    <w:lsdException w:name="Medium Grid 1 Accent 1" w:uiPriority="67"/>
+    <w:lsdException w:name="Medium Grid 2 Accent 1" w:uiPriority="68"/>
+    <w:lsdException w:name="Medium Grid 3 Accent 1" w:uiPriority="69"/>
+    <w:lsdException w:name="Dark List Accent 1" w:uiPriority="70"/>
+    <w:lsdException w:name="Colorful Shading Accent 1" w:uiPriority="71"/>
+    <w:lsdException w:name="Colorful List Accent 1" w:uiPriority="72"/>
+    <w:lsdException w:name="Colorful Grid Accent 1" w:uiPriority="73"/>
+    <w:lsdException w:name="Light Shading Accent 2" w:uiPriority="60"/>
+    <w:lsdException w:name="Light List Accent 2" w:uiPriority="61"/>
+    <w:lsdException w:name="Light Grid Accent 2" w:uiPriority="62"/>
+    <w:lsdException w:name="Medium Shading 1 Accent 2" w:uiPriority="63"/>
+    <w:lsdException w:name="Medium Shading 2 Accent 2" w:uiPriority="64"/>
+    <w:lsdException w:name="Medium List 1 Accent 2" w:uiPriority="65"/>
+    <w:lsdException w:name="Medium List 2 Accent 2" w:uiPriority="66"/>
+    <w:lsdException w:name="Medium Grid 1 Accent 2" w:uiPriority="67"/>
+    <w:lsdException w:name="Medium Grid 2 Accent 2" w:uiPriority="68"/>
+    <w:lsdException w:name="Medium Grid 3 Accent 2" w:uiPriority="69"/>
+    <w:lsdException w:name="Dark List Accent 2" w:uiPriority="70"/>
+    <w:lsdException w:name="Colorful Shading Accent 2" w:uiPriority="71"/>
+    <w:lsdException w:name="Colorful List Accent 2" w:uiPriority="72"/>
+    <w:lsdException w:name="Colorful Grid Accent 2" w:uiPriority="73"/>
+    <w:lsdException w:name="Light Shading Accent 3" w:uiPriority="60"/>
+    <w:lsdException w:name="Light List Accent 3" w:uiPriority="61"/>
+    <w:lsdException w:name="Light Grid Accent 3" w:uiPriority="62"/>
+    <w:lsdException w:name="Medium Shading 1 Accent 3" w:uiPriority="63"/>
+    <w:lsdException w:name="Medium Shading 2 Accent 3" w:uiPriority="64"/>
+    <w:lsdException w:name="Medium List 1 Accent 3" w:uiPriority="65"/>
+    <w:lsdException w:name="Medium List 2 Accent 3" w:uiPriority="66"/>
+    <w:lsdException w:name="Medium Grid 1 Accent 3" w:uiPriority="67"/>
+    <w:lsdException w:name="Medium Grid 2 Accent 3" w:uiPriority="68"/>
+    <w:lsdException w:name="Medium Grid 3 Accent 3" w:uiPriority="69"/>
+    <w:lsdException w:name="Dark List Accent 3" w:uiPriority="70"/>
+    <w:lsdException w:name="Colorful Shading Accent 3" w:uiPriority="71"/>
+    <w:lsdException w:name="Colorful List Accent 3" w:uiPriority="72"/>
+    <w:lsdException w:name="Colorful Grid Accent 3" w:uiPriority="73"/>
+    <w:lsdException w:name="Light Shading Accent 4" w:uiPriority="60"/>
+    <w:lsdException w:name="Light List Accent 4" w:uiPriority="61"/>
+    <w:lsdException w:name="Light Grid Accent 4" w:uiPriority="62"/>
+    <w:lsdException w:name="Medium Shading 1 Accent 4" w:uiPriority="63"/>
+    <w:lsdException w:name="Medium Shading 2 Accent 4" w:uiPriority="64"/>
+    <w:lsdException w:name="Medium List 1 Accent 4" w:uiPriority="65"/>
+    <w:lsdException w:name="Medium List 2 Accent 4" w:uiPriority="66"/>
+    <w:lsdException w:name="Medium Grid 1 Accent 4" w:uiPriority="67"/>
+    <w:lsdException w:name="Medium Grid 2 Accent 4" w:uiPriority="68"/>
+    <w:lsdException w:name="Medium Grid 3 Accent 4" w:uiPriority="69"/>
+    <w:lsdException w:name="Dark List Accent 4" w:uiPriority="70"/>
+    <w:lsdException w:name="Colorful Shading Accent 4" w:uiPriority="71"/>
+    <w:lsdException w:name="Colorful List Accent 4" w:uiPriority="72"/>
+    <w:lsdException w:name="Colorful Grid Accent 4" w:uiPriority="73"/>
+    <w:lsdException w:name="Light Shading Accent 5" w:uiPriority="60"/>
+    <w:lsdException w:name="Light List Accent 5" w:uiPriority="61"/>
+    <w:lsdException w:name="Light Grid Accent 5" w:uiPriority="62"/>
+    <w:lsdException w:name="Medium Shading 1 Accent 5" w:uiPriority="63"/>
+    <w:lsdException w:name="Medium Shading 2 Accent 5" w:uiPriority="64"/>
+    <w:lsdException w:name="Medium List 1 Accent 5" w:uiPriority="65"/>
+    <w:lsdException w:name="Medium List 2 Accent 5" w:uiPriority="66"/>
+    <w:lsdException w:name="Medium Grid 1 Accent 5" w:uiPriority="67"/>
+    <w:lsdException w:name="Medium Grid 2 Accent 5" w:uiPriority="68"/>
+    <w:lsdException w:name="Medium Grid 3 Accent 5" w:uiPriority="69"/>
+    <w:lsdException w:name="Dark List Accent 5" w:uiPriority="70"/>
+    <w:lsdException w:name="Colorful Shading Accent 5" w:uiPriority="71"/>
+    <w:lsdException w:name="Colorful List Accent 5" w:uiPriority="72"/>
+    <w:lsdException w:name="Colorful Grid Accent 5" w:uiPriority="73"/>
+    <w:lsdException w:name="Light Shading Accent 6" w:uiPriority="60"/>
+    <w:lsdException w:name="Light List Accent 6" w:uiPriority="61"/>
+    <w:lsdException w:name="Light Grid Accent 6" w:uiPriority="62"/>
+    <w:lsdException w:name="Medium Shading 1 Accent 6" w:uiPriority="63"/>
+    <w:lsdException w:name="Medium Shading 2 Accent 6" w:uiPriority="64"/>
+    <w:lsdException w:name="Medium List 1 Accent 6" w:uiPriority="65"/>
+    <w:lsdException w:name="Medium List 2 Accent 6" w:uiPriority="66"/>
+    <w:lsdException w:name="Medium Grid 1 Accent 6" w:uiPriority="67"/>
+    <w:lsdException w:name="Medium Grid 2 Accent 6" w:uiPriority="68"/>
+    <w:lsdException w:name="Medium Grid 3 Accent 6" w:uiPriority="69"/>
+    <w:lsdException w:name="Dark List Accent 6" w:uiPriority="70"/>
+    <w:lsdException w:name="Colorful Shading Accent 6" w:uiPriority="71"/>
+    <w:lsdException w:name="Colorful List Accent 6" w:uiPriority="72"/>
+    <w:lsdException w:name="Colorful Grid Accent 6" w:uiPriority="73"/>
+    <w:lsdException w:name="Subtle Emphasis" w:uiPriority="19" w:qFormat="1"/>
+    <w:lsdException w:name="Intense Emphasis" w:uiPriority="21" w:qFormat="1"/>
+    <w:lsdException w:name="Subtle Reference" w:uiPriority="31" w:qFormat="1"/>
+    <w:lsdException w:name="Intense Reference" w:uiPriority="32" w:qFormat="1"/>
+    <w:lsdException w:name="Book Title" w:uiPriority="33" w:qFormat="1"/>
+    <w:lsdException w:name="Bibliography" w:semiHidden="1" w:uiPriority="37" w:unhideWhenUsed="1"/>
+    <w:lsdException w:name="TOC Heading" w:semiHidden="1" w:uiPriority="39" w:unhideWhenUsed="1" w:qFormat="1"/>
+    <w:lsdException w:name="Plain Table 1" w:uiPriority="41"/>
+    <w:lsdException w:name="Plain Table 2" w:uiPriority="42"/>
+    <w:lsdException w:name="Plain Table 3" w:uiPriority="43"/>
+    <w:lsdException w:name="Plain Table 4" w:uiPriority="44"/>
+    <w:lsdException w:name="Plain Table 5" w:uiPriority="45"/>
+    <w:lsdException w:name="Grid Table Light" w:uiPriority="40"/>
+    <w:lsdException w:name="Grid Table 1 Light" w:uiPriority="46"/>
+    <w:lsdException w:name="Grid Table 2" w:uiPriority="47"/>
+    <w:lsdException w:name="Grid Table 3" w:uiPriority="48"/>
+    <w:lsdException w:name="Grid Table 4" w:uiPriority="49"/>
+    <w:lsdException w:name="Grid Table 5 Dark" w:uiPriority="50"/>
+    <w:lsdException w:name="Grid Table 6 Colorful" w:uiPriority="51"/>
+    <w:lsdException w:name="Grid Table 7 Colorful" w:uiPriority="52"/>
+    <w:lsdException w:name="Grid Table 1 Light Accent 1" w:uiPriority="46"/>
+    <w:lsdException w:name="Grid Table 2 Accent 1" w:uiPriority="47"/>
+    <w:lsdException w:name="Grid Table 3 Accent 1" w:uiPriority="48"/>
+    <w:lsdException w:name="Grid Table 4 Accent 1" w:uiPriority="49"/>
+    <w:lsdException w:name="Grid Table 5 Dark Accent 1" w:uiPriority="50"/>
+    <w:lsdException w:name="Grid Table 6 Colorful Accent 1" w:uiPriority="51"/>
+    <w:lsdException w:name="Grid Table 7 Colorful Accent 1" w:uiPriority="52"/>
+    <w:lsdException w:name="Grid Table 1 Light Accent 2" w:uiPriority="46"/>
+    <w:lsdException w:name="Grid Table 2 Accent 2" w:uiPriority="47"/>
+    <w:lsdException w:name="Grid Table 3 Accent 2" w:uiPriority="48"/>
+    <w:lsdException w:name="Grid Table 4 Accent 2" w:uiPriority="49"/>
+    <w:lsdException w:name="Grid Table 5 Dark Accent 2" w:uiPriority="50"/>
+    <w:lsdException w:name="Grid Table 6 Colorful Accent 2" w:uiPriority="51"/>
+    <w:lsdException w:name="Grid Table 7 Colorful Accent 2" w:uiPriority="52"/>
+    <w:lsdException w:name="Grid Table 1 Light Accent 3" w:uiPriority="46"/>
+    <w:lsdException w:name="Grid Table 2 Accent 3" w:uiPriority="47"/>
+    <w:lsdException w:name="Grid Table 3 Accent 3" w:uiPriority="48"/>
+    <w:lsdException w:name="Grid Table 4 Accent 3" w:uiPriority="49"/>
+    <w:lsdException w:name="Grid Table 5 Dark Accent 3" w:uiPriority="50"/>
+    <w:lsdException w:name="Grid Table 6 Colorful Accent 3" w:uiPriority="51"/>
+    <w:lsdException w:name="Grid Table 7 Colorful Accent 3" w:uiPriority="52"/>
+    <w:lsdException w:name="Grid Table 1 Light Accent 4" w:uiPriority="46"/>
+    <w:lsdException w:name="Grid Table 2 Accent 4" w:uiPriority="47"/>
+    <w:lsdException w:name="Grid Table 3 Accent 4" w:uiPriority="48"/>
+    <w:lsdException w:name="Grid Table 4 Accent 4" w:uiPriority="49"/>
+    <w:lsdException w:name="Grid Table 5 Dark Accent 4" w:uiPriority="50"/>
+    <w:lsdException w:name="Grid Table 6 Colorful Accent 4" w:uiPriority="51"/>
+    <w:lsdException w:name="Grid Table 7 Colorful Accent 4" w:uiPriority="52"/>
+    <w:lsdException w:name="Grid Table 1 Light Accent 5" w:uiPriority="46"/>
+    <w:lsdException w:name="Grid Table 2 Accent 5" w:uiPriority="47"/>
+    <w:lsdException w:name="Grid Table 3 Accent 5" w:uiPriority="48"/>
+    <w:lsdException w:name="Grid Table 4 Accent 5" w:uiPriority="49"/>
+    <w:lsdException w:name="Grid Table 5 Dark Accent 5" w:uiPriority="50"/>
+    <w:lsdException w:name="Grid Table 6 Colorful Accent 5" w:uiPriority="51"/>
+    <w:lsdException w:name="Grid Table 7 Colorful Accent 5" w:uiPriority="52"/>
+    <w:lsdException w:name="Grid Table 1 Light Accent 6" w:uiPriority="46"/>
+    <w:lsdException w:name="Grid Table 2 Accent 6" w:uiPriority="47"/>
+    <w:lsdException w:name="Grid Table 3 Accent 6" w:uiPriority="48"/>
+    <w:lsdException w:name="Grid Table 4 Accent 6" w:uiPriority="49"/>
+    <w:lsdException w:name="Grid Table 5 Dark Accent 6" w:uiPriority="50"/>
+    <w:lsdException w:name="Grid Table 6 Colorful Accent 6" w:uiPriority="51"/>
+    <w:lsdException w:name="Grid Table 7 Colorful Accent 6" w:uiPriority="52"/>
+    <w:lsdException w:name="List Table 1 Light" w:uiPriority="46"/>
+    <w:lsdException w:name="List Table 2" w:uiPriority="47"/>
+    <w:lsdException w:name="List Table 3" w:uiPriority="48"/>
+    <w:lsdException w:name="List Table 4" w:uiPriority="49"/>
+    <w:lsdException w:name="List Table 5 Dark" w:uiPriority="50"/>
+    <w:lsdException w:name="List Table 6 Colorful" w:uiPriority="51"/>
+    <w:lsdException w:name="List Table 7 Colorful" w:uiPriority="52"/>
+    <w:lsdException w:name="List Table 1 Light Accent 1" w:uiPriority="46"/>
+    <w:lsdException w:name="List Table 2 Accent 1" w:uiPriority="47"/>
+    <w:lsdException w:name="List Table 3 Accent 1" w:uiPriority="48"/>
+    <w:lsdException w:name="List Table 4 Accent 1" w:uiPriority="49"/>
+    <w:lsdException w:name="List Table 5 Dark Accent 1" w:uiPriority="50"/>
+    <w:lsdException w:name="List Table 6 Colorful Accent 1" w:uiPriority="51"/>
+    <w:lsdException w:name="List Table 7 Colorful Accent 1" w:uiPriority="52"/>
+    <w:lsdException w:name="List Table 1 Light Accent 2" w:uiPriority="46"/>
+    <w:lsdException w:name="List Table 2 Accent 2" w:uiPriority="47"/>
+    <w:lsdException w:name="List Table 3 Accent 2" w:uiPriority="48"/>
+    <w:lsdException w:name="List Table 4 Accent 2" w:uiPriority="49"/>
+    <w:lsdException w:name="List Table 5 Dark Accent 2" w:uiPriority="50"/>
+    <w:lsdException w:name="List Table 6 Colorful Accent 2" w:uiPriority="51"/>
+    <w:lsdException w:name="List Table 7 Colorful Accent 2" w:uiPriority="52"/>
+    <w:lsdException w:name="List Table 1 Light Accent 3" w:uiPriority="46"/>
+    <w:lsdException w:name="List Table 2 Accent 3" w:uiPriority="47"/>
+    <w:lsdException w:name="List Table 3 Accent 3" w:uiPriority="48"/>
+    <w:lsdException w:name="List Table 4 Accent 3" w:uiPriority="49"/>
+    <w:lsdException w:name="List Table 5 Dark Accent 3" w:uiPriority="50"/>
+    <w:lsdException w:name="List Table 6 Colorful Accent 3" w:uiPriority="51"/>
+    <w:lsdException w:name="List Table 7 Colorful Accent 3" w:uiPriority="52"/>
+    <w:lsdException w:name="List Table 1 Light Accent 4" w:uiPriority="46"/>
+    <w:lsdException w:name="List Table 2 Accent 4" w:uiPriority="47"/>
+    <w:lsdException w:name="List Table 3 Accent 4" w:uiPriority="48"/>
+    <w:lsdException w:name="List Table 4 Accent 4" w:uiPriority="49"/>
+    <w:lsdException w:name="List Table 5 Dark Accent 4" w:uiPriority="50"/>
+    <w:lsdException w:name="List Table 6 Colorful Accent 4" w:uiPriority="51"/>
+    <w:lsdException w:name="List Table 7 Colorful Accent 4" w:uiPriority="52"/>
+    <w:lsdException w:name="List Table 1 Light Accent 5" w:uiPriority="46"/>
+    <w:lsdException w:name="List Table 2 Accent 5" w:uiPriority="47"/>
+    <w:lsdException w:name="List Table 3 Accent 5" w:uiPriority="48"/>
+    <w:lsdException w:name="List Table 4 Accent 5" w:uiPriority="49"/>
+    <w:lsdException w:name="List Table 5 Dark Accent 5" w:uiPriority="50"/>
+    <w:lsdException w:name="List Table 6 Colorful Accent 5" w:uiPriority="51"/>
+    <w:lsdException w:name="List Table 7 Colorful Accent 5" w:uiPriority="52"/>
+    <w:lsdException w:name="List Table 1 Light Accent 6" w:uiPriority="46"/>
+    <w:lsdException w:name="List Table 2 Accent 6" w:uiPriority="47"/>
+    <w:lsdException w:name="List Table 3 Accent 6" w:uiPriority="48"/>
+    <w:lsdException w:name="List Table 4 Accent 6" w:uiPriority="49"/>
+    <w:lsdException w:name="List Table 5 Dark Accent 6" w:uiPriority="50"/>
+    <w:lsdException w:name="List Table 6 Colorful Accent 6" w:uiPriority="51"/>
+    <w:lsdException w:name="List Table 7 Colorful Accent 6" w:uiPriority="52"/>
+  </w:latentStyles>
   <w:style w:type="paragraph" w:default="1" w:styleId="Normal">
     <w:name w:val="Normal"/>
-    <w:next w:val="Normal"/>
-    <w:pPr/>
     <w:rPr>
       <w:sz w:val="24"/>
       <w:szCs w:val="24"/>
-      <w:lang w:val="en-US" w:eastAsia="en-US" w:bidi="ar-SA"/>
+      <w:lang w:eastAsia="en-US"/>
     </w:rPr>
   </w:style>
-  <w:style w:type="character" w:default="1" w:styleId="Default Paragraph Font">
+  <w:style w:type="character" w:default="1" w:styleId="DefaultParagraphFont">
     <w:name w:val="Default Paragraph Font"/>
-    <w:next w:val="Default Paragraph Font"/>
+    <w:uiPriority w:val="1"/>
+    <w:semiHidden/>
+    <w:unhideWhenUsed/>
+  </w:style>
+  <w:style w:type="table" w:default="1" w:styleId="TableNormal">
+    <w:name w:val="Normal Table"/>
+    <w:uiPriority w:val="99"/>
+    <w:semiHidden/>
+    <w:unhideWhenUsed/>
+    <w:tblPr>
+      <w:tblInd w:w="0" w:type="dxa"/>
+      <w:tblCellMar>
+        <w:top w:w="0" w:type="dxa"/>
+        <w:left w:w="108" w:type="dxa"/>
+        <w:bottom w:w="0" w:type="dxa"/>
+        <w:right w:w="108" w:type="dxa"/>
+      </w:tblCellMar>
+    </w:tblPr>
+  </w:style>
+  <w:style w:type="numbering" w:default="1" w:styleId="NoList">
+    <w:name w:val="No List"/>
+    <w:uiPriority w:val="99"/>
+    <w:semiHidden/>
+    <w:unhideWhenUsed/>
   </w:style>
   <w:style w:type="character" w:styleId="Hyperlink">
     <w:name w:val="Hyperlink"/>
@@ -1664,171 +1962,63 @@
       <w:u w:val="single"/>
     </w:rPr>
   </w:style>
-  <w:style w:type="table" w:default="1" w:styleId="Table Normal">
-    <w:name w:val="Table Normal"/>
-    <w:next w:val="Table Normal"/>
-    <w:pPr/>
-    <w:tblPr>
-      <w:tblInd w:w="0" w:type="dxa"/>
-    </w:tblPr>
-    <w:trPr/>
-    <w:tcPr/>
-    <w:tblStylePr w:type="firstRow"/>
-    <w:tblStylePr w:type="lastRow"/>
-    <w:tblStylePr w:type="firstCol"/>
-    <w:tblStylePr w:type="lastCol"/>
-    <w:tblStylePr w:type="band1Vert"/>
-    <w:tblStylePr w:type="band2Vert"/>
-    <w:tblStylePr w:type="band1Horz"/>
-    <w:tblStylePr w:type="band2Horz"/>
-    <w:tblStylePr w:type="neCell"/>
-    <w:tblStylePr w:type="nwCell"/>
-    <w:tblStylePr w:type="seCell"/>
-    <w:tblStylePr w:type="swCell"/>
-  </w:style>
-  <w:style w:type="numbering" w:default="1" w:styleId="No List">
-    <w:name w:val="No List"/>
-    <w:next w:val="No List"/>
-    <w:pPr/>
-  </w:style>
   <w:style w:type="paragraph" w:styleId="Title">
     <w:name w:val="Title"/>
     <w:next w:val="Body"/>
     <w:pPr>
-      <w:keepNext w:val="1"/>
-      <w:keepLines w:val="0"/>
-      <w:pageBreakBefore w:val="0"/>
-      <w:widowControl w:val="1"/>
-      <w:shd w:val="clear" w:color="auto" w:fill="auto"/>
-      <w:suppressAutoHyphens w:val="0"/>
-      <w:bidi w:val="0"/>
-      <w:spacing w:before="0" w:after="0" w:line="240" w:lineRule="auto"/>
-      <w:ind w:left="0" w:right="0" w:firstLine="0"/>
-      <w:jc w:val="left"/>
-      <w:outlineLvl w:val="9"/>
+      <w:keepNext/>
     </w:pPr>
     <w:rPr>
-      <w:rFonts w:ascii="Helvetica" w:cs="Arial Unicode MS" w:hAnsi="Arial Unicode MS" w:eastAsia="Arial Unicode MS"/>
-      <w:b w:val="1"/>
-      <w:bCs w:val="1"/>
-      <w:i w:val="0"/>
-      <w:iCs w:val="0"/>
-      <w:caps w:val="0"/>
-      <w:smallCaps w:val="0"/>
-      <w:strike w:val="0"/>
-      <w:dstrike w:val="0"/>
-      <w:outline w:val="0"/>
+      <w:rFonts w:ascii="Helvetica" w:hAnsi="Arial Unicode MS" w:cs="Arial Unicode MS"/>
+      <w:b/>
+      <w:bCs/>
       <w:color w:val="000000"/>
-      <w:spacing w:val="0"/>
-      <w:kern w:val="0"/>
-      <w:position w:val="0"/>
       <w:sz w:val="60"/>
       <w:szCs w:val="60"/>
-      <w:u w:val="none"/>
-      <w:vertAlign w:val="baseline"/>
-      <w:lang w:val="en-US"/>
     </w:rPr>
   </w:style>
-  <w:style w:type="paragraph" w:styleId="Body">
+  <w:style w:type="paragraph" w:customStyle="1" w:styleId="Body">
     <w:name w:val="Body"/>
-    <w:next w:val="Body"/>
-    <w:pPr>
-      <w:keepNext w:val="0"/>
-      <w:keepLines w:val="0"/>
-      <w:pageBreakBefore w:val="0"/>
-      <w:widowControl w:val="1"/>
-      <w:shd w:val="clear" w:color="auto" w:fill="auto"/>
-      <w:suppressAutoHyphens w:val="0"/>
-      <w:bidi w:val="0"/>
-      <w:spacing w:before="0" w:after="0" w:line="240" w:lineRule="auto"/>
-      <w:ind w:left="0" w:right="0" w:firstLine="0"/>
-      <w:jc w:val="left"/>
-      <w:outlineLvl w:val="9"/>
-    </w:pPr>
     <w:rPr>
-      <w:rFonts w:ascii="Helvetica" w:cs="Arial Unicode MS" w:hAnsi="Arial Unicode MS" w:eastAsia="Arial Unicode MS"/>
-      <w:b w:val="0"/>
-      <w:bCs w:val="0"/>
-      <w:i w:val="0"/>
-      <w:iCs w:val="0"/>
-      <w:caps w:val="0"/>
-      <w:smallCaps w:val="0"/>
-      <w:strike w:val="0"/>
-      <w:dstrike w:val="0"/>
-      <w:outline w:val="0"/>
+      <w:rFonts w:ascii="Helvetica" w:hAnsi="Arial Unicode MS" w:cs="Arial Unicode MS"/>
       <w:color w:val="000000"/>
-      <w:spacing w:val="0"/>
-      <w:kern w:val="0"/>
-      <w:position w:val="0"/>
       <w:sz w:val="24"/>
       <w:szCs w:val="24"/>
-      <w:u w:val="none"/>
-      <w:vertAlign w:val="baseline"/>
-      <w:lang w:val="en-US"/>
     </w:rPr>
   </w:style>
-  <w:style w:type="paragraph" w:styleId="Heading">
+  <w:style w:type="paragraph" w:customStyle="1" w:styleId="Heading">
     <w:name w:val="Heading"/>
     <w:next w:val="Body"/>
     <w:pPr>
-      <w:keepNext w:val="1"/>
-      <w:keepLines w:val="0"/>
-      <w:pageBreakBefore w:val="0"/>
-      <w:widowControl w:val="1"/>
-      <w:shd w:val="clear" w:color="auto" w:fill="auto"/>
-      <w:suppressAutoHyphens w:val="0"/>
-      <w:bidi w:val="0"/>
-      <w:spacing w:before="0" w:after="0" w:line="240" w:lineRule="auto"/>
-      <w:ind w:left="0" w:right="0" w:firstLine="0"/>
-      <w:jc w:val="left"/>
+      <w:keepNext/>
       <w:outlineLvl w:val="0"/>
     </w:pPr>
     <w:rPr>
-      <w:rFonts w:ascii="Helvetica" w:cs="Arial Unicode MS" w:hAnsi="Arial Unicode MS" w:eastAsia="Arial Unicode MS"/>
-      <w:b w:val="1"/>
-      <w:bCs w:val="1"/>
-      <w:i w:val="0"/>
-      <w:iCs w:val="0"/>
-      <w:caps w:val="0"/>
-      <w:smallCaps w:val="0"/>
-      <w:strike w:val="0"/>
-      <w:dstrike w:val="0"/>
-      <w:outline w:val="0"/>
+      <w:rFonts w:ascii="Helvetica" w:hAnsi="Arial Unicode MS" w:cs="Arial Unicode MS"/>
+      <w:b/>
+      <w:bCs/>
       <w:color w:val="000000"/>
-      <w:spacing w:val="0"/>
-      <w:kern w:val="0"/>
-      <w:position w:val="0"/>
       <w:sz w:val="36"/>
       <w:szCs w:val="36"/>
-      <w:u w:val="none"/>
-      <w:vertAlign w:val="baseline"/>
-      <w:lang w:val="en-US"/>
     </w:rPr>
   </w:style>
-  <w:style w:type="numbering" w:styleId="List 0">
+  <w:style w:type="numbering" w:customStyle="1" w:styleId="List0">
     <w:name w:val="List 0"/>
     <w:basedOn w:val="None"/>
-    <w:next w:val="List 0"/>
     <w:pPr>
       <w:numPr>
-        <w:numId w:val="1"/>
+        <w:numId w:val="3"/>
       </w:numPr>
     </w:pPr>
   </w:style>
-  <w:style w:type="numbering" w:styleId="None">
+  <w:style w:type="numbering" w:customStyle="1" w:styleId="None">
     <w:name w:val="None"/>
-    <w:next w:val="None"/>
-    <w:pPr>
-      <w:numPr>
-        <w:numId w:val="2"/>
-      </w:numPr>
-    </w:pPr>
   </w:style>
 </w:styles>
 </file>
 
 <file path=word/theme/theme1.xml><?xml version="1.0" encoding="utf-8"?>
-<a:theme xmlns:a="http://schemas.openxmlformats.org/drawingml/2006/main" xmlns:r="http://schemas.openxmlformats.org/officeDocument/2006/relationships" name="Blank">
+<a:theme xmlns:a="http://schemas.openxmlformats.org/drawingml/2006/main" name="Blank">
   <a:themeElements>
     <a:clrScheme name="Blank">
       <a:dk1>
@@ -2020,7 +2210,7 @@
       <a:effectStyleLst>
         <a:effectStyle>
           <a:effectLst>
-            <a:outerShdw sx="100000" sy="100000" kx="0" ky="0" algn="b" rotWithShape="0" blurRad="38100" dist="25400" dir="5400000">
+            <a:outerShdw blurRad="38100" dist="25400" dir="5400000" rotWithShape="0">
               <a:srgbClr val="000000">
                 <a:alpha val="50000"/>
               </a:srgbClr>
@@ -2029,7 +2219,7 @@
         </a:effectStyle>
         <a:effectStyle>
           <a:effectLst>
-            <a:outerShdw sx="100000" sy="100000" kx="0" ky="0" algn="b" rotWithShape="0" blurRad="38100" dist="25400" dir="5400000">
+            <a:outerShdw blurRad="38100" dist="25400" dir="5400000" rotWithShape="0">
               <a:srgbClr val="000000">
                 <a:alpha val="50000"/>
               </a:srgbClr>
@@ -2038,7 +2228,7 @@
         </a:effectStyle>
         <a:effectStyle>
           <a:effectLst>
-            <a:outerShdw sx="100000" sy="100000" kx="0" ky="0" algn="b" rotWithShape="0" blurRad="38100" dist="25400" dir="5400000">
+            <a:outerShdw blurRad="38100" dist="25400" dir="5400000" rotWithShape="0">
               <a:srgbClr val="000000">
                 <a:alpha val="50000"/>
               </a:srgbClr>
@@ -2047,7 +2237,7 @@
         </a:effectStyle>
         <a:effectStyle>
           <a:effectLst>
-            <a:outerShdw sx="100000" sy="100000" kx="0" ky="0" algn="b" rotWithShape="0" blurRad="40000" dist="20000" dir="5400000">
+            <a:outerShdw blurRad="40000" dist="20000" dir="5400000" rotWithShape="0">
               <a:srgbClr val="000000">
                 <a:alpha val="38000"/>
               </a:srgbClr>
@@ -2056,7 +2246,7 @@
         </a:effectStyle>
         <a:effectStyle>
           <a:effectLst>
-            <a:outerShdw sx="100000" sy="100000" kx="0" ky="0" algn="b" rotWithShape="0" blurRad="40000" dist="23000" dir="5400000">
+            <a:outerShdw blurRad="40000" dist="23000" dir="5400000" rotWithShape="0">
               <a:srgbClr val="000000">
                 <a:alpha val="35000"/>
               </a:srgbClr>
@@ -2065,7 +2255,7 @@
         </a:effectStyle>
         <a:effectStyle>
           <a:effectLst>
-            <a:outerShdw sx="100000" sy="100000" kx="0" ky="0" algn="b" rotWithShape="0" blurRad="40000" dist="23000" dir="5400000">
+            <a:outerShdw blurRad="40000" dist="23000" dir="5400000" rotWithShape="0">
               <a:srgbClr val="000000">
                 <a:alpha val="35000"/>
               </a:srgbClr>
@@ -2177,8 +2367,8 @@
     <a:spDef>
       <a:spPr>
         <a:blipFill rotWithShape="1">
-          <a:blip r:embed="rId1"/>
-          <a:srcRect l="0" t="0" r="0" b="0"/>
+          <a:blip xmlns:r="http://schemas.openxmlformats.org/officeDocument/2006/relationships" r:embed="rId1"/>
+          <a:srcRect/>
           <a:tile tx="0" ty="0" sx="100000" sy="100000" flip="none" algn="tl"/>
         </a:blipFill>
         <a:ln w="12700" cap="flat">
@@ -2186,14 +2376,14 @@
           <a:miter lim="400000"/>
         </a:ln>
         <a:effectLst>
-          <a:outerShdw sx="100000" sy="100000" kx="0" ky="0" algn="b" rotWithShape="0" blurRad="38100" dist="25400" dir="5400000">
+          <a:outerShdw blurRad="38100" dist="25400" dir="5400000" rotWithShape="0">
             <a:srgbClr val="000000">
               <a:alpha val="50000"/>
             </a:srgbClr>
           </a:outerShdw>
         </a:effectLst>
       </a:spPr>
-      <a:bodyPr rot="0" spcFirstLastPara="1" vertOverflow="overflow" horzOverflow="overflow" vert="horz" wrap="square" lIns="50800" tIns="50800" rIns="50800" bIns="50800" numCol="1" spcCol="38100" rtlCol="0" anchor="ctr" upright="0">
+      <a:bodyPr rot="0" spcFirstLastPara="1" vertOverflow="overflow" horzOverflow="overflow" vert="horz" wrap="square" lIns="50800" tIns="50800" rIns="50800" bIns="50800" numCol="1" spcCol="38100" rtlCol="0" anchor="ctr">
         <a:spAutoFit/>
       </a:bodyPr>
       <a:lstStyle>
@@ -2212,7 +2402,7 @@
           <a:buFontTx/>
           <a:buNone/>
           <a:tabLst/>
-          <a:defRPr b="0" baseline="0" cap="none" i="0" spc="0" strike="noStrike" sz="1200" u="none" kumimoji="0" normalizeH="0">
+          <a:defRPr kumimoji="0" sz="1200" b="0" i="0" u="none" strike="noStrike" cap="none" spc="0" normalizeH="0" baseline="0">
             <a:ln>
               <a:noFill/>
             </a:ln>
@@ -2220,7 +2410,7 @@
               <a:srgbClr val="FFFFFF"/>
             </a:solidFill>
             <a:effectLst>
-              <a:outerShdw sx="100000" sy="100000" kx="0" ky="0" algn="b" rotWithShape="0" blurRad="25400" dist="23998" dir="2700000">
+              <a:outerShdw blurRad="25400" dist="23998" dir="2700000" rotWithShape="0">
                 <a:srgbClr val="000000">
                   <a:alpha val="31034"/>
                 </a:srgbClr>
@@ -2248,7 +2438,7 @@
           <a:buFontTx/>
           <a:buNone/>
           <a:tabLst/>
-          <a:defRPr b="0" baseline="0" cap="none" i="0" spc="0" strike="noStrike" sz="1800" u="none" kumimoji="0" normalizeH="0">
+          <a:defRPr kumimoji="0" sz="1800" b="0" i="0" u="none" strike="noStrike" cap="none" spc="0" normalizeH="0" baseline="0">
             <a:ln>
               <a:noFill/>
             </a:ln>
@@ -2274,7 +2464,7 @@
           <a:buFontTx/>
           <a:buNone/>
           <a:tabLst/>
-          <a:defRPr b="0" baseline="0" cap="none" i="0" spc="0" strike="noStrike" sz="1800" u="none" kumimoji="0" normalizeH="0">
+          <a:defRPr kumimoji="0" sz="1800" b="0" i="0" u="none" strike="noStrike" cap="none" spc="0" normalizeH="0" baseline="0">
             <a:ln>
               <a:noFill/>
             </a:ln>
@@ -2300,7 +2490,7 @@
           <a:buFontTx/>
           <a:buNone/>
           <a:tabLst/>
-          <a:defRPr b="0" baseline="0" cap="none" i="0" spc="0" strike="noStrike" sz="1800" u="none" kumimoji="0" normalizeH="0">
+          <a:defRPr kumimoji="0" sz="1800" b="0" i="0" u="none" strike="noStrike" cap="none" spc="0" normalizeH="0" baseline="0">
             <a:ln>
               <a:noFill/>
             </a:ln>
@@ -2326,7 +2516,7 @@
           <a:buFontTx/>
           <a:buNone/>
           <a:tabLst/>
-          <a:defRPr b="0" baseline="0" cap="none" i="0" spc="0" strike="noStrike" sz="1800" u="none" kumimoji="0" normalizeH="0">
+          <a:defRPr kumimoji="0" sz="1800" b="0" i="0" u="none" strike="noStrike" cap="none" spc="0" normalizeH="0" baseline="0">
             <a:ln>
               <a:noFill/>
             </a:ln>
@@ -2352,7 +2542,7 @@
           <a:buFontTx/>
           <a:buNone/>
           <a:tabLst/>
-          <a:defRPr b="0" baseline="0" cap="none" i="0" spc="0" strike="noStrike" sz="1800" u="none" kumimoji="0" normalizeH="0">
+          <a:defRPr kumimoji="0" sz="1800" b="0" i="0" u="none" strike="noStrike" cap="none" spc="0" normalizeH="0" baseline="0">
             <a:ln>
               <a:noFill/>
             </a:ln>
@@ -2378,7 +2568,7 @@
           <a:buFontTx/>
           <a:buNone/>
           <a:tabLst/>
-          <a:defRPr b="0" baseline="0" cap="none" i="0" spc="0" strike="noStrike" sz="1800" u="none" kumimoji="0" normalizeH="0">
+          <a:defRPr kumimoji="0" sz="1800" b="0" i="0" u="none" strike="noStrike" cap="none" spc="0" normalizeH="0" baseline="0">
             <a:ln>
               <a:noFill/>
             </a:ln>
@@ -2404,7 +2594,7 @@
           <a:buFontTx/>
           <a:buNone/>
           <a:tabLst/>
-          <a:defRPr b="0" baseline="0" cap="none" i="0" spc="0" strike="noStrike" sz="1800" u="none" kumimoji="0" normalizeH="0">
+          <a:defRPr kumimoji="0" sz="1800" b="0" i="0" u="none" strike="noStrike" cap="none" spc="0" normalizeH="0" baseline="0">
             <a:ln>
               <a:noFill/>
             </a:ln>
@@ -2430,7 +2620,7 @@
           <a:buFontTx/>
           <a:buNone/>
           <a:tabLst/>
-          <a:defRPr b="0" baseline="0" cap="none" i="0" spc="0" strike="noStrike" sz="1800" u="none" kumimoji="0" normalizeH="0">
+          <a:defRPr kumimoji="0" sz="1800" b="0" i="0" u="none" strike="noStrike" cap="none" spc="0" normalizeH="0" baseline="0">
             <a:ln>
               <a:noFill/>
             </a:ln>
@@ -2456,7 +2646,7 @@
           <a:buFontTx/>
           <a:buNone/>
           <a:tabLst/>
-          <a:defRPr b="0" baseline="0" cap="none" i="0" spc="0" strike="noStrike" sz="1800" u="none" kumimoji="0" normalizeH="0">
+          <a:defRPr kumimoji="0" sz="1800" b="0" i="0" u="none" strike="noStrike" cap="none" spc="0" normalizeH="0" baseline="0">
             <a:ln>
               <a:noFill/>
             </a:ln>
@@ -2469,9 +2659,15 @@
         </a:lvl9pPr>
       </a:lstStyle>
       <a:style>
-        <a:lnRef idx="0"/>
-        <a:fillRef idx="0"/>
-        <a:effectRef idx="0"/>
+        <a:lnRef idx="0">
+          <a:scrgbClr r="0" g="0" b="0"/>
+        </a:lnRef>
+        <a:fillRef idx="0">
+          <a:scrgbClr r="0" g="0" b="0"/>
+        </a:fillRef>
+        <a:effectRef idx="0">
+          <a:scrgbClr r="0" g="0" b="0"/>
+        </a:effectRef>
         <a:fontRef idx="none"/>
       </a:style>
     </a:spDef>
@@ -2487,7 +2683,7 @@
         </a:ln>
         <a:effectLst/>
       </a:spPr>
-      <a:bodyPr rot="0" spcFirstLastPara="1" vertOverflow="overflow" horzOverflow="overflow" vert="horz" wrap="square" lIns="91439" tIns="45719" rIns="91439" bIns="45719" numCol="1" spcCol="38100" rtlCol="0" anchor="t" upright="0">
+      <a:bodyPr rot="0" spcFirstLastPara="1" vertOverflow="overflow" horzOverflow="overflow" vert="horz" wrap="square" lIns="91439" tIns="45719" rIns="91439" bIns="45719" numCol="1" spcCol="38100" rtlCol="0" anchor="t">
         <a:noAutofit/>
       </a:bodyPr>
       <a:lstStyle>
@@ -2506,7 +2702,7 @@
           <a:buFontTx/>
           <a:buNone/>
           <a:tabLst/>
-          <a:defRPr b="0" baseline="0" cap="none" i="0" spc="0" strike="noStrike" sz="1800" u="none" kumimoji="0" normalizeH="0">
+          <a:defRPr kumimoji="0" sz="1800" b="0" i="0" u="none" strike="noStrike" cap="none" spc="0" normalizeH="0" baseline="0">
             <a:ln>
               <a:noFill/>
             </a:ln>
@@ -2532,7 +2728,7 @@
           <a:buFontTx/>
           <a:buNone/>
           <a:tabLst/>
-          <a:defRPr b="0" baseline="0" cap="none" i="0" spc="0" strike="noStrike" sz="1800" u="none" kumimoji="0" normalizeH="0">
+          <a:defRPr kumimoji="0" sz="1800" b="0" i="0" u="none" strike="noStrike" cap="none" spc="0" normalizeH="0" baseline="0">
             <a:ln>
               <a:noFill/>
             </a:ln>
@@ -2558,7 +2754,7 @@
           <a:buFontTx/>
           <a:buNone/>
           <a:tabLst/>
-          <a:defRPr b="0" baseline="0" cap="none" i="0" spc="0" strike="noStrike" sz="1800" u="none" kumimoji="0" normalizeH="0">
+          <a:defRPr kumimoji="0" sz="1800" b="0" i="0" u="none" strike="noStrike" cap="none" spc="0" normalizeH="0" baseline="0">
             <a:ln>
               <a:noFill/>
             </a:ln>
@@ -2584,7 +2780,7 @@
           <a:buFontTx/>
           <a:buNone/>
           <a:tabLst/>
-          <a:defRPr b="0" baseline="0" cap="none" i="0" spc="0" strike="noStrike" sz="1800" u="none" kumimoji="0" normalizeH="0">
+          <a:defRPr kumimoji="0" sz="1800" b="0" i="0" u="none" strike="noStrike" cap="none" spc="0" normalizeH="0" baseline="0">
             <a:ln>
               <a:noFill/>
             </a:ln>
@@ -2610,7 +2806,7 @@
           <a:buFontTx/>
           <a:buNone/>
           <a:tabLst/>
-          <a:defRPr b="0" baseline="0" cap="none" i="0" spc="0" strike="noStrike" sz="1800" u="none" kumimoji="0" normalizeH="0">
+          <a:defRPr kumimoji="0" sz="1800" b="0" i="0" u="none" strike="noStrike" cap="none" spc="0" normalizeH="0" baseline="0">
             <a:ln>
               <a:noFill/>
             </a:ln>
@@ -2636,7 +2832,7 @@
           <a:buFontTx/>
           <a:buNone/>
           <a:tabLst/>
-          <a:defRPr b="0" baseline="0" cap="none" i="0" spc="0" strike="noStrike" sz="1800" u="none" kumimoji="0" normalizeH="0">
+          <a:defRPr kumimoji="0" sz="1800" b="0" i="0" u="none" strike="noStrike" cap="none" spc="0" normalizeH="0" baseline="0">
             <a:ln>
               <a:noFill/>
             </a:ln>
@@ -2662,7 +2858,7 @@
           <a:buFontTx/>
           <a:buNone/>
           <a:tabLst/>
-          <a:defRPr b="0" baseline="0" cap="none" i="0" spc="0" strike="noStrike" sz="1800" u="none" kumimoji="0" normalizeH="0">
+          <a:defRPr kumimoji="0" sz="1800" b="0" i="0" u="none" strike="noStrike" cap="none" spc="0" normalizeH="0" baseline="0">
             <a:ln>
               <a:noFill/>
             </a:ln>
@@ -2688,7 +2884,7 @@
           <a:buFontTx/>
           <a:buNone/>
           <a:tabLst/>
-          <a:defRPr b="0" baseline="0" cap="none" i="0" spc="0" strike="noStrike" sz="1800" u="none" kumimoji="0" normalizeH="0">
+          <a:defRPr kumimoji="0" sz="1800" b="0" i="0" u="none" strike="noStrike" cap="none" spc="0" normalizeH="0" baseline="0">
             <a:ln>
               <a:noFill/>
             </a:ln>
@@ -2714,7 +2910,7 @@
           <a:buFontTx/>
           <a:buNone/>
           <a:tabLst/>
-          <a:defRPr b="0" baseline="0" cap="none" i="0" spc="0" strike="noStrike" sz="1800" u="none" kumimoji="0" normalizeH="0">
+          <a:defRPr kumimoji="0" sz="1800" b="0" i="0" u="none" strike="noStrike" cap="none" spc="0" normalizeH="0" baseline="0">
             <a:ln>
               <a:noFill/>
             </a:ln>
@@ -2740,7 +2936,7 @@
           <a:buFontTx/>
           <a:buNone/>
           <a:tabLst/>
-          <a:defRPr b="0" baseline="0" cap="none" i="0" spc="0" strike="noStrike" sz="1800" u="none" kumimoji="0" normalizeH="0">
+          <a:defRPr kumimoji="0" sz="1800" b="0" i="0" u="none" strike="noStrike" cap="none" spc="0" normalizeH="0" baseline="0">
             <a:ln>
               <a:noFill/>
             </a:ln>
@@ -2753,9 +2949,15 @@
         </a:lvl9pPr>
       </a:lstStyle>
       <a:style>
-        <a:lnRef idx="0"/>
-        <a:fillRef idx="0"/>
-        <a:effectRef idx="0"/>
+        <a:lnRef idx="0">
+          <a:scrgbClr r="0" g="0" b="0"/>
+        </a:lnRef>
+        <a:fillRef idx="0">
+          <a:scrgbClr r="0" g="0" b="0"/>
+        </a:fillRef>
+        <a:effectRef idx="0">
+          <a:scrgbClr r="0" g="0" b="0"/>
+        </a:effectRef>
         <a:fontRef idx="none"/>
       </a:style>
     </a:lnDef>
@@ -2768,7 +2970,7 @@
         </a:ln>
         <a:effectLst/>
       </a:spPr>
-      <a:bodyPr rot="0" spcFirstLastPara="1" vertOverflow="overflow" horzOverflow="overflow" vert="horz" wrap="square" lIns="50800" tIns="50800" rIns="50800" bIns="50800" numCol="1" spcCol="38100" rtlCol="0" anchor="t" upright="0">
+      <a:bodyPr rot="0" spcFirstLastPara="1" vertOverflow="overflow" horzOverflow="overflow" vert="horz" wrap="square" lIns="50800" tIns="50800" rIns="50800" bIns="50800" numCol="1" spcCol="38100" rtlCol="0" anchor="t">
         <a:spAutoFit/>
       </a:bodyPr>
       <a:lstStyle>
@@ -2787,7 +2989,7 @@
           <a:buFontTx/>
           <a:buNone/>
           <a:tabLst/>
-          <a:defRPr b="0" baseline="0" cap="none" i="0" spc="0" strike="noStrike" sz="1200" u="none" kumimoji="0" normalizeH="0">
+          <a:defRPr kumimoji="0" sz="1200" b="0" i="0" u="none" strike="noStrike" cap="none" spc="0" normalizeH="0" baseline="0">
             <a:ln>
               <a:noFill/>
             </a:ln>
@@ -2817,7 +3019,7 @@
           <a:buFontTx/>
           <a:buNone/>
           <a:tabLst/>
-          <a:defRPr b="0" baseline="0" cap="none" i="0" spc="0" strike="noStrike" sz="1800" u="none" kumimoji="0" normalizeH="0">
+          <a:defRPr kumimoji="0" sz="1800" b="0" i="0" u="none" strike="noStrike" cap="none" spc="0" normalizeH="0" baseline="0">
             <a:ln>
               <a:noFill/>
             </a:ln>
@@ -2843,7 +3045,7 @@
           <a:buFontTx/>
           <a:buNone/>
           <a:tabLst/>
-          <a:defRPr b="0" baseline="0" cap="none" i="0" spc="0" strike="noStrike" sz="1800" u="none" kumimoji="0" normalizeH="0">
+          <a:defRPr kumimoji="0" sz="1800" b="0" i="0" u="none" strike="noStrike" cap="none" spc="0" normalizeH="0" baseline="0">
             <a:ln>
               <a:noFill/>
             </a:ln>
@@ -2869,7 +3071,7 @@
           <a:buFontTx/>
           <a:buNone/>
           <a:tabLst/>
-          <a:defRPr b="0" baseline="0" cap="none" i="0" spc="0" strike="noStrike" sz="1800" u="none" kumimoji="0" normalizeH="0">
+          <a:defRPr kumimoji="0" sz="1800" b="0" i="0" u="none" strike="noStrike" cap="none" spc="0" normalizeH="0" baseline="0">
             <a:ln>
               <a:noFill/>
             </a:ln>
@@ -2895,7 +3097,7 @@
           <a:buFontTx/>
           <a:buNone/>
           <a:tabLst/>
-          <a:defRPr b="0" baseline="0" cap="none" i="0" spc="0" strike="noStrike" sz="1800" u="none" kumimoji="0" normalizeH="0">
+          <a:defRPr kumimoji="0" sz="1800" b="0" i="0" u="none" strike="noStrike" cap="none" spc="0" normalizeH="0" baseline="0">
             <a:ln>
               <a:noFill/>
             </a:ln>
@@ -2921,7 +3123,7 @@
           <a:buFontTx/>
           <a:buNone/>
           <a:tabLst/>
-          <a:defRPr b="0" baseline="0" cap="none" i="0" spc="0" strike="noStrike" sz="1800" u="none" kumimoji="0" normalizeH="0">
+          <a:defRPr kumimoji="0" sz="1800" b="0" i="0" u="none" strike="noStrike" cap="none" spc="0" normalizeH="0" baseline="0">
             <a:ln>
               <a:noFill/>
             </a:ln>
@@ -2947,7 +3149,7 @@
           <a:buFontTx/>
           <a:buNone/>
           <a:tabLst/>
-          <a:defRPr b="0" baseline="0" cap="none" i="0" spc="0" strike="noStrike" sz="1800" u="none" kumimoji="0" normalizeH="0">
+          <a:defRPr kumimoji="0" sz="1800" b="0" i="0" u="none" strike="noStrike" cap="none" spc="0" normalizeH="0" baseline="0">
             <a:ln>
               <a:noFill/>
             </a:ln>
@@ -2973,7 +3175,7 @@
           <a:buFontTx/>
           <a:buNone/>
           <a:tabLst/>
-          <a:defRPr b="0" baseline="0" cap="none" i="0" spc="0" strike="noStrike" sz="1800" u="none" kumimoji="0" normalizeH="0">
+          <a:defRPr kumimoji="0" sz="1800" b="0" i="0" u="none" strike="noStrike" cap="none" spc="0" normalizeH="0" baseline="0">
             <a:ln>
               <a:noFill/>
             </a:ln>
@@ -2999,7 +3201,7 @@
           <a:buFontTx/>
           <a:buNone/>
           <a:tabLst/>
-          <a:defRPr b="0" baseline="0" cap="none" i="0" spc="0" strike="noStrike" sz="1800" u="none" kumimoji="0" normalizeH="0">
+          <a:defRPr kumimoji="0" sz="1800" b="0" i="0" u="none" strike="noStrike" cap="none" spc="0" normalizeH="0" baseline="0">
             <a:ln>
               <a:noFill/>
             </a:ln>
@@ -3025,7 +3227,7 @@
           <a:buFontTx/>
           <a:buNone/>
           <a:tabLst/>
-          <a:defRPr b="0" baseline="0" cap="none" i="0" spc="0" strike="noStrike" sz="1800" u="none" kumimoji="0" normalizeH="0">
+          <a:defRPr kumimoji="0" sz="1800" b="0" i="0" u="none" strike="noStrike" cap="none" spc="0" normalizeH="0" baseline="0">
             <a:ln>
               <a:noFill/>
             </a:ln>
@@ -3038,12 +3240,19 @@
         </a:lvl9pPr>
       </a:lstStyle>
       <a:style>
-        <a:lnRef idx="0"/>
-        <a:fillRef idx="0"/>
-        <a:effectRef idx="0"/>
+        <a:lnRef idx="0">
+          <a:scrgbClr r="0" g="0" b="0"/>
+        </a:lnRef>
+        <a:fillRef idx="0">
+          <a:scrgbClr r="0" g="0" b="0"/>
+        </a:fillRef>
+        <a:effectRef idx="0">
+          <a:scrgbClr r="0" g="0" b="0"/>
+        </a:effectRef>
         <a:fontRef idx="none"/>
       </a:style>
     </a:txDef>
   </a:objectDefaults>
+  <a:extraClrSchemeLst/>
 </a:theme>
 </file>
</xml_diff>